<commit_message>
Update Assessment 2 formatting (2).docx
</commit_message>
<xml_diff>
--- a/Assessment 2 formatting (2).docx
+++ b/Assessment 2 formatting (2).docx
@@ -2911,15 +2911,6 @@
                 <w:lang w:eastAsia="en-AU"/>
               </w:rPr>
             </w:pPr>
-            <w:r>
-              <w:rPr>
-                <w:rFonts w:cstheme="minorHAnsi"/>
-                <w:sz w:val="22"/>
-                <w:szCs w:val="22"/>
-                <w:lang w:eastAsia="en-AU"/>
-              </w:rPr>
-              <w:t>Trait</w:t>
-            </w:r>
           </w:p>
         </w:tc>
         <w:tc>
@@ -2996,7 +2987,25 @@
                 <w:szCs w:val="22"/>
                 <w:lang w:eastAsia="en-AU"/>
               </w:rPr>
-              <w:t>Extraversion</w:t>
+              <w:t>Extr</w:t>
+            </w:r>
+            <w:r>
+              <w:rPr>
+                <w:rFonts w:cstheme="minorHAnsi"/>
+                <w:sz w:val="22"/>
+                <w:szCs w:val="22"/>
+                <w:lang w:eastAsia="en-AU"/>
+              </w:rPr>
+              <w:t>o</w:t>
+            </w:r>
+            <w:r>
+              <w:rPr>
+                <w:rFonts w:cstheme="minorHAnsi"/>
+                <w:sz w:val="22"/>
+                <w:szCs w:val="22"/>
+                <w:lang w:eastAsia="en-AU"/>
+              </w:rPr>
+              <w:t>version</w:t>
             </w:r>
           </w:p>
         </w:tc>
@@ -5081,20 +5090,24 @@
           <w:sz w:val="22"/>
           <w:szCs w:val="22"/>
         </w:rPr>
-        <w:t>The audit trail on our Git repository is not an accurate depiction of who contributed to which sections of this report. The Git repository commits and pull requests will mainly display the creation of the website and updating the word documents used to create this report. Most students in the group preferred to use canvas to share files so this was then transferred across by one team member. Most people found it easier using canvas as this could be done via a mobile device when on the go with other commitments. Therefore, the audit trail does not represent who contributed the most at all in this assessment.</w:t>
-      </w:r>
-    </w:p>
-    <w:p>
-      <w:pPr>
-        <w:pStyle w:val="NormalWeb"/>
-        <w:spacing w:before="240" w:beforeAutospacing="0" w:after="240" w:afterAutospacing="0"/>
-        <w:jc w:val="both"/>
+        <w:t>The audit trail on our Git repository is not an accurate depiction of who contributed to which sections of this report. The Git repository commits and pull requests will mainly display the creation of the website and updating the word documents used to create this report. Most students in the group preferred to use canvas to share files so this was then transferred across by</w:t>
+      </w:r>
+      <w:r>
         <w:rPr>
           <w:rFonts w:ascii="Calibri" w:hAnsi="Calibri" w:cs="Calibri"/>
           <w:sz w:val="22"/>
           <w:szCs w:val="22"/>
         </w:rPr>
-      </w:pPr>
+        <w:t xml:space="preserve"> another</w:t>
+      </w:r>
+      <w:r>
+        <w:rPr>
+          <w:rFonts w:ascii="Calibri" w:hAnsi="Calibri" w:cs="Calibri"/>
+          <w:sz w:val="22"/>
+          <w:szCs w:val="22"/>
+        </w:rPr>
+        <w:t xml:space="preserve"> team member. Most people found it easier using canvas as this could be done via a mobile device when on the go with other commitments. Therefore, the audit trail does not represent who contributed the most at all in this assessment.</w:t>
+      </w:r>
     </w:p>
     <w:p>
       <w:pPr>
@@ -5115,22 +5128,22 @@
           <w:szCs w:val="22"/>
         </w:rPr>
         <w:drawing>
-          <wp:anchor distT="0" distB="0" distL="114300" distR="114300" simplePos="0" relativeHeight="251662336" behindDoc="1" locked="0" layoutInCell="1" allowOverlap="1" wp14:anchorId="381B4EA2" wp14:editId="1C6F18C2">
+          <wp:anchor distT="0" distB="0" distL="114300" distR="114300" simplePos="0" relativeHeight="251662336" behindDoc="1" locked="0" layoutInCell="1" allowOverlap="1" wp14:anchorId="381B4EA2" wp14:editId="660EF0CE">
             <wp:simplePos x="0" y="0"/>
             <wp:positionH relativeFrom="margin">
-              <wp:posOffset>1162050</wp:posOffset>
+              <wp:posOffset>2181225</wp:posOffset>
             </wp:positionH>
             <wp:positionV relativeFrom="paragraph">
-              <wp:posOffset>33655</wp:posOffset>
+              <wp:posOffset>13335</wp:posOffset>
             </wp:positionV>
-            <wp:extent cx="1369695" cy="638175"/>
-            <wp:effectExtent l="0" t="0" r="1905" b="9525"/>
+            <wp:extent cx="2166620" cy="1009650"/>
+            <wp:effectExtent l="0" t="0" r="5080" b="0"/>
             <wp:wrapTight wrapText="bothSides">
               <wp:wrapPolygon edited="0">
                 <wp:start x="0" y="0"/>
-                <wp:lineTo x="0" y="21278"/>
-                <wp:lineTo x="21330" y="21278"/>
-                <wp:lineTo x="21330" y="0"/>
+                <wp:lineTo x="0" y="21192"/>
+                <wp:lineTo x="21461" y="21192"/>
+                <wp:lineTo x="21461" y="0"/>
                 <wp:lineTo x="0" y="0"/>
               </wp:wrapPolygon>
             </wp:wrapTight>
@@ -5163,7 +5176,7 @@
                   <pic:spPr bwMode="auto">
                     <a:xfrm>
                       <a:off x="0" y="0"/>
-                      <a:ext cx="1369695" cy="638175"/>
+                      <a:ext cx="2166620" cy="1009650"/>
                     </a:xfrm>
                     <a:prstGeom prst="rect">
                       <a:avLst/>
@@ -5185,6 +5198,18 @@
           </wp:anchor>
         </w:drawing>
       </w:r>
+    </w:p>
+    <w:p>
+      <w:pPr>
+        <w:pStyle w:val="NormalWeb"/>
+        <w:spacing w:before="240" w:beforeAutospacing="0" w:after="240" w:afterAutospacing="0"/>
+        <w:jc w:val="both"/>
+        <w:rPr>
+          <w:rFonts w:ascii="Calibri" w:hAnsi="Calibri" w:cs="Calibri"/>
+          <w:sz w:val="22"/>
+          <w:szCs w:val="22"/>
+        </w:rPr>
+      </w:pPr>
       <w:r>
         <w:rPr>
           <w:rFonts w:ascii="Calibri" w:hAnsi="Calibri" w:cs="Calibri"/>
@@ -5193,7 +5218,7 @@
           <w:szCs w:val="22"/>
         </w:rPr>
         <w:drawing>
-          <wp:anchor distT="0" distB="0" distL="114300" distR="114300" simplePos="0" relativeHeight="251661312" behindDoc="1" locked="0" layoutInCell="1" allowOverlap="1" wp14:anchorId="4328BEA5" wp14:editId="2895E913">
+          <wp:anchor distT="0" distB="0" distL="114300" distR="114300" simplePos="0" relativeHeight="251661312" behindDoc="1" locked="0" layoutInCell="1" allowOverlap="1" wp14:anchorId="4328BEA5" wp14:editId="491656B1">
             <wp:simplePos x="0" y="0"/>
             <wp:positionH relativeFrom="margin">
               <wp:align>left</wp:align>
@@ -5201,14 +5226,14 @@
             <wp:positionV relativeFrom="paragraph">
               <wp:posOffset>4445</wp:posOffset>
             </wp:positionV>
-            <wp:extent cx="963930" cy="885825"/>
-            <wp:effectExtent l="0" t="0" r="7620" b="9525"/>
+            <wp:extent cx="1762125" cy="1619250"/>
+            <wp:effectExtent l="0" t="0" r="0" b="0"/>
             <wp:wrapTight wrapText="bothSides">
               <wp:wrapPolygon edited="0">
                 <wp:start x="0" y="0"/>
-                <wp:lineTo x="0" y="21368"/>
-                <wp:lineTo x="21344" y="21368"/>
-                <wp:lineTo x="21344" y="0"/>
+                <wp:lineTo x="0" y="21346"/>
+                <wp:lineTo x="21250" y="21346"/>
+                <wp:lineTo x="21250" y="0"/>
                 <wp:lineTo x="0" y="0"/>
               </wp:wrapPolygon>
             </wp:wrapTight>
@@ -5241,7 +5266,7 @@
                   <pic:spPr bwMode="auto">
                     <a:xfrm>
                       <a:off x="0" y="0"/>
-                      <a:ext cx="963930" cy="885825"/>
+                      <a:ext cx="1771721" cy="1628163"/>
                     </a:xfrm>
                     <a:prstGeom prst="rect">
                       <a:avLst/>
@@ -5299,138 +5324,84 @@
           <w:szCs w:val="22"/>
         </w:rPr>
       </w:pPr>
-    </w:p>
-    <w:p>
-      <w:pPr>
-        <w:pStyle w:val="NormalWeb"/>
-        <w:spacing w:before="240" w:beforeAutospacing="0" w:after="240" w:afterAutospacing="0"/>
-        <w:jc w:val="both"/>
+      <w:r>
         <w:rPr>
           <w:rFonts w:ascii="Calibri" w:hAnsi="Calibri" w:cs="Calibri"/>
-          <w:sz w:val="22"/>
-          <w:szCs w:val="22"/>
-        </w:rPr>
-      </w:pPr>
-    </w:p>
-    <w:p>
-      <w:pPr>
-        <w:pStyle w:val="NormalWeb"/>
-        <w:spacing w:before="240" w:beforeAutospacing="0" w:after="240" w:afterAutospacing="0"/>
-        <w:jc w:val="both"/>
-        <w:rPr>
-          <w:rFonts w:ascii="Calibri" w:hAnsi="Calibri" w:cs="Calibri"/>
-          <w:sz w:val="22"/>
-          <w:szCs w:val="22"/>
-        </w:rPr>
-      </w:pPr>
-    </w:p>
-    <w:p>
-      <w:pPr>
-        <w:pStyle w:val="NormalWeb"/>
-        <w:spacing w:before="240" w:beforeAutospacing="0" w:after="240" w:afterAutospacing="0"/>
-        <w:jc w:val="both"/>
-        <w:rPr>
-          <w:rFonts w:ascii="Calibri" w:hAnsi="Calibri" w:cs="Calibri"/>
-          <w:sz w:val="22"/>
-          <w:szCs w:val="22"/>
-        </w:rPr>
-      </w:pPr>
-    </w:p>
-    <w:p>
-      <w:pPr>
-        <w:pStyle w:val="NormalWeb"/>
-        <w:spacing w:before="240" w:beforeAutospacing="0" w:after="240" w:afterAutospacing="0"/>
-        <w:jc w:val="both"/>
-        <w:rPr>
-          <w:rFonts w:ascii="Calibri" w:hAnsi="Calibri" w:cs="Calibri"/>
-          <w:sz w:val="22"/>
-          <w:szCs w:val="22"/>
-        </w:rPr>
-      </w:pPr>
-    </w:p>
-    <w:p>
-      <w:pPr>
-        <w:pStyle w:val="NormalWeb"/>
-        <w:spacing w:before="240" w:beforeAutospacing="0" w:after="240" w:afterAutospacing="0"/>
-        <w:jc w:val="both"/>
-        <w:rPr>
-          <w:rFonts w:ascii="Calibri" w:hAnsi="Calibri" w:cs="Calibri"/>
-          <w:sz w:val="22"/>
-          <w:szCs w:val="22"/>
-        </w:rPr>
-      </w:pPr>
-    </w:p>
-    <w:p>
-      <w:pPr>
-        <w:pStyle w:val="NormalWeb"/>
-        <w:spacing w:before="240" w:beforeAutospacing="0" w:after="240" w:afterAutospacing="0"/>
-        <w:jc w:val="both"/>
-        <w:rPr>
-          <w:rFonts w:ascii="Calibri" w:hAnsi="Calibri" w:cs="Calibri"/>
-          <w:sz w:val="22"/>
-          <w:szCs w:val="22"/>
-        </w:rPr>
-      </w:pPr>
-    </w:p>
-    <w:p>
-      <w:pPr>
-        <w:pStyle w:val="NormalWeb"/>
-        <w:spacing w:before="240" w:beforeAutospacing="0" w:after="240" w:afterAutospacing="0"/>
-        <w:jc w:val="both"/>
-        <w:rPr>
-          <w:rFonts w:ascii="Calibri" w:hAnsi="Calibri" w:cs="Calibri"/>
-          <w:sz w:val="22"/>
-          <w:szCs w:val="22"/>
-        </w:rPr>
-      </w:pPr>
-    </w:p>
-    <w:p>
-      <w:pPr>
-        <w:pStyle w:val="NormalWeb"/>
-        <w:spacing w:before="240" w:beforeAutospacing="0" w:after="240" w:afterAutospacing="0"/>
-        <w:jc w:val="both"/>
-        <w:rPr>
-          <w:rFonts w:ascii="Calibri" w:hAnsi="Calibri" w:cs="Calibri"/>
-          <w:sz w:val="22"/>
-          <w:szCs w:val="22"/>
-        </w:rPr>
-      </w:pPr>
-    </w:p>
-    <w:p>
-      <w:pPr>
-        <w:pStyle w:val="NormalWeb"/>
-        <w:spacing w:before="240" w:beforeAutospacing="0" w:after="240" w:afterAutospacing="0"/>
-        <w:jc w:val="both"/>
-        <w:rPr>
-          <w:rFonts w:ascii="Calibri" w:hAnsi="Calibri" w:cs="Calibri"/>
-          <w:sz w:val="22"/>
-          <w:szCs w:val="22"/>
-        </w:rPr>
-      </w:pPr>
-    </w:p>
-    <w:p>
-      <w:pPr>
-        <w:pStyle w:val="NormalWeb"/>
-        <w:spacing w:before="240" w:beforeAutospacing="0" w:after="240" w:afterAutospacing="0"/>
-        <w:jc w:val="both"/>
-        <w:rPr>
-          <w:rFonts w:ascii="Calibri" w:hAnsi="Calibri" w:cs="Calibri"/>
-          <w:sz w:val="22"/>
-          <w:szCs w:val="22"/>
-        </w:rPr>
-      </w:pPr>
-    </w:p>
-    <w:p>
-      <w:pPr>
-        <w:pStyle w:val="NormalWeb"/>
-        <w:spacing w:before="240" w:beforeAutospacing="0" w:after="240" w:afterAutospacing="0"/>
-        <w:jc w:val="both"/>
-        <w:rPr>
-          <w:rFonts w:ascii="Calibri" w:hAnsi="Calibri" w:cs="Calibri"/>
-          <w:sz w:val="22"/>
-          <w:szCs w:val="22"/>
-        </w:rPr>
-      </w:pPr>
+          <w:noProof/>
+          <w:sz w:val="22"/>
+          <w:szCs w:val="22"/>
+        </w:rPr>
+        <w:drawing>
+          <wp:anchor distT="0" distB="0" distL="114300" distR="114300" simplePos="0" relativeHeight="251663360" behindDoc="1" locked="0" layoutInCell="1" allowOverlap="1" wp14:anchorId="1CBED883" wp14:editId="34B17854">
+            <wp:simplePos x="0" y="0"/>
+            <wp:positionH relativeFrom="margin">
+              <wp:posOffset>2800350</wp:posOffset>
+            </wp:positionH>
+            <wp:positionV relativeFrom="paragraph">
+              <wp:posOffset>7620</wp:posOffset>
+            </wp:positionV>
+            <wp:extent cx="2458085" cy="742950"/>
+            <wp:effectExtent l="0" t="0" r="0" b="0"/>
+            <wp:wrapTight wrapText="bothSides">
+              <wp:wrapPolygon edited="0">
+                <wp:start x="0" y="0"/>
+                <wp:lineTo x="0" y="21046"/>
+                <wp:lineTo x="21427" y="21046"/>
+                <wp:lineTo x="21427" y="0"/>
+                <wp:lineTo x="0" y="0"/>
+              </wp:wrapPolygon>
+            </wp:wrapTight>
+            <wp:docPr id="3" name="Picture 3"/>
+            <wp:cNvGraphicFramePr>
+              <a:graphicFrameLocks xmlns:a="http://schemas.openxmlformats.org/drawingml/2006/main" noChangeAspect="1"/>
+            </wp:cNvGraphicFramePr>
+            <a:graphic xmlns:a="http://schemas.openxmlformats.org/drawingml/2006/main">
+              <a:graphicData uri="http://schemas.openxmlformats.org/drawingml/2006/picture">
+                <pic:pic xmlns:pic="http://schemas.openxmlformats.org/drawingml/2006/picture">
+                  <pic:nvPicPr>
+                    <pic:cNvPr id="0" name="Picture 1"/>
+                    <pic:cNvPicPr>
+                      <a:picLocks noChangeAspect="1" noChangeArrowheads="1"/>
+                    </pic:cNvPicPr>
+                  </pic:nvPicPr>
+                  <pic:blipFill>
+                    <a:blip r:embed="rId16" cstate="print">
+                      <a:extLst>
+                        <a:ext uri="{28A0092B-C50C-407E-A947-70E740481C1C}">
+                          <a14:useLocalDpi xmlns:a14="http://schemas.microsoft.com/office/drawing/2010/main" val="0"/>
+                        </a:ext>
+                      </a:extLst>
+                    </a:blip>
+                    <a:srcRect/>
+                    <a:stretch>
+                      <a:fillRect/>
+                    </a:stretch>
+                  </pic:blipFill>
+                  <pic:spPr bwMode="auto">
+                    <a:xfrm>
+                      <a:off x="0" y="0"/>
+                      <a:ext cx="2458085" cy="742950"/>
+                    </a:xfrm>
+                    <a:prstGeom prst="rect">
+                      <a:avLst/>
+                    </a:prstGeom>
+                    <a:noFill/>
+                    <a:ln>
+                      <a:noFill/>
+                    </a:ln>
+                  </pic:spPr>
+                </pic:pic>
+              </a:graphicData>
+            </a:graphic>
+            <wp14:sizeRelH relativeFrom="margin">
+              <wp14:pctWidth>0</wp14:pctWidth>
+            </wp14:sizeRelH>
+            <wp14:sizeRelV relativeFrom="margin">
+              <wp14:pctHeight>0</wp14:pctHeight>
+            </wp14:sizeRelV>
+          </wp:anchor>
+        </w:drawing>
+      </w:r>
     </w:p>
     <w:p>
       <w:pPr>
@@ -5482,6 +5453,7 @@
           <w:sz w:val="32"/>
           <w:szCs w:val="32"/>
         </w:rPr>
+        <w:lastRenderedPageBreak/>
         <w:t>Industry Data</w:t>
       </w:r>
     </w:p>
@@ -5707,6 +5679,7 @@
           <w:szCs w:val="32"/>
           <w:lang w:eastAsia="en-AU"/>
         </w:rPr>
+        <w:lastRenderedPageBreak/>
         <w:t>IT Work</w:t>
       </w:r>
     </w:p>
@@ -5790,7 +5763,25 @@
           <w:sz w:val="22"/>
           <w:szCs w:val="22"/>
         </w:rPr>
-        <w:t>Daniel interacts with all people across the business as he runs projects that will change things for everyone, they are sales, service, support, Marketing, finance and compliance people. Daniel’s interactions with other IT professionals is part of his role as he runs the technology team directly and support the digital/web team, they are DBAs, Support officers, Digital developers, and designers as well as project managers. He does not have much interaction with Members directly though he does respond to issues and feedback they raise through the Member services team.</w:t>
+        <w:t xml:space="preserve">Daniel interacts with all people across the business as he runs projects that will change things for everyone, they are sales, service, support, Marketing, </w:t>
+      </w:r>
+      <w:proofErr w:type="gramStart"/>
+      <w:r>
+        <w:rPr>
+          <w:rFonts w:cstheme="minorHAnsi"/>
+          <w:sz w:val="22"/>
+          <w:szCs w:val="22"/>
+        </w:rPr>
+        <w:t>finance</w:t>
+      </w:r>
+      <w:proofErr w:type="gramEnd"/>
+      <w:r>
+        <w:rPr>
+          <w:rFonts w:cstheme="minorHAnsi"/>
+          <w:sz w:val="22"/>
+          <w:szCs w:val="22"/>
+        </w:rPr>
+        <w:t xml:space="preserve"> and compliance people. Daniel’s interactions with other IT professionals is part of his role as he runs the technology team directly and support the digital/web team, they are DBAs, Support officers, Digital developers, and designers as well as project managers. He does not have much interaction with Members directly though he does respond to issues and feedback they raise through the Member services team.</w:t>
       </w:r>
     </w:p>
     <w:p>
@@ -5843,6 +5834,86 @@
           <w:u w:val="single"/>
         </w:rPr>
       </w:pPr>
+      <w:r>
+        <w:rPr>
+          <w:b/>
+          <w:bCs/>
+          <w:noProof/>
+          <w:sz w:val="26"/>
+          <w:szCs w:val="26"/>
+          <w:u w:val="single"/>
+        </w:rPr>
+        <w:drawing>
+          <wp:anchor distT="0" distB="0" distL="114300" distR="114300" simplePos="0" relativeHeight="251664384" behindDoc="1" locked="0" layoutInCell="1" allowOverlap="1" wp14:anchorId="3110FECB" wp14:editId="17FA3993">
+            <wp:simplePos x="0" y="0"/>
+            <wp:positionH relativeFrom="margin">
+              <wp:align>center</wp:align>
+            </wp:positionH>
+            <wp:positionV relativeFrom="paragraph">
+              <wp:posOffset>331470</wp:posOffset>
+            </wp:positionV>
+            <wp:extent cx="5200650" cy="3351530"/>
+            <wp:effectExtent l="0" t="0" r="0" b="1270"/>
+            <wp:wrapTight wrapText="bothSides">
+              <wp:wrapPolygon edited="0">
+                <wp:start x="0" y="0"/>
+                <wp:lineTo x="0" y="21485"/>
+                <wp:lineTo x="21521" y="21485"/>
+                <wp:lineTo x="21521" y="0"/>
+                <wp:lineTo x="0" y="0"/>
+              </wp:wrapPolygon>
+            </wp:wrapTight>
+            <wp:docPr id="5" name="Picture 5"/>
+            <wp:cNvGraphicFramePr>
+              <a:graphicFrameLocks xmlns:a="http://schemas.openxmlformats.org/drawingml/2006/main" noChangeAspect="1"/>
+            </wp:cNvGraphicFramePr>
+            <a:graphic xmlns:a="http://schemas.openxmlformats.org/drawingml/2006/main">
+              <a:graphicData uri="http://schemas.openxmlformats.org/drawingml/2006/picture">
+                <pic:pic xmlns:pic="http://schemas.openxmlformats.org/drawingml/2006/picture">
+                  <pic:nvPicPr>
+                    <pic:cNvPr id="0" name="Picture 2"/>
+                    <pic:cNvPicPr>
+                      <a:picLocks noChangeAspect="1" noChangeArrowheads="1"/>
+                    </pic:cNvPicPr>
+                  </pic:nvPicPr>
+                  <pic:blipFill>
+                    <a:blip r:embed="rId17">
+                      <a:extLst>
+                        <a:ext uri="{28A0092B-C50C-407E-A947-70E740481C1C}">
+                          <a14:useLocalDpi xmlns:a14="http://schemas.microsoft.com/office/drawing/2010/main" val="0"/>
+                        </a:ext>
+                      </a:extLst>
+                    </a:blip>
+                    <a:srcRect/>
+                    <a:stretch>
+                      <a:fillRect/>
+                    </a:stretch>
+                  </pic:blipFill>
+                  <pic:spPr bwMode="auto">
+                    <a:xfrm>
+                      <a:off x="0" y="0"/>
+                      <a:ext cx="5200650" cy="3351530"/>
+                    </a:xfrm>
+                    <a:prstGeom prst="rect">
+                      <a:avLst/>
+                    </a:prstGeom>
+                    <a:noFill/>
+                    <a:ln>
+                      <a:noFill/>
+                    </a:ln>
+                  </pic:spPr>
+                </pic:pic>
+              </a:graphicData>
+            </a:graphic>
+            <wp14:sizeRelH relativeFrom="margin">
+              <wp14:pctWidth>0</wp14:pctWidth>
+            </wp14:sizeRelH>
+            <wp14:sizeRelV relativeFrom="margin">
+              <wp14:pctHeight>0</wp14:pctHeight>
+            </wp14:sizeRelV>
+          </wp:anchor>
+        </w:drawing>
+      </w:r>
     </w:p>
     <w:p>
       <w:pPr>
@@ -5859,45 +5930,6 @@
     </w:p>
     <w:p>
       <w:pPr>
-        <w:pStyle w:val="NoSpacing"/>
-        <w:jc w:val="both"/>
-        <w:rPr>
-          <w:b/>
-          <w:bCs/>
-          <w:sz w:val="26"/>
-          <w:szCs w:val="26"/>
-          <w:u w:val="single"/>
-        </w:rPr>
-      </w:pPr>
-    </w:p>
-    <w:p>
-      <w:pPr>
-        <w:pStyle w:val="NoSpacing"/>
-        <w:jc w:val="both"/>
-        <w:rPr>
-          <w:b/>
-          <w:bCs/>
-          <w:sz w:val="26"/>
-          <w:szCs w:val="26"/>
-          <w:u w:val="single"/>
-        </w:rPr>
-      </w:pPr>
-    </w:p>
-    <w:p>
-      <w:pPr>
-        <w:pStyle w:val="NoSpacing"/>
-        <w:jc w:val="both"/>
-        <w:rPr>
-          <w:b/>
-          <w:bCs/>
-          <w:sz w:val="26"/>
-          <w:szCs w:val="26"/>
-          <w:u w:val="single"/>
-        </w:rPr>
-      </w:pPr>
-    </w:p>
-    <w:p>
-      <w:pPr>
         <w:pStyle w:val="Heading1"/>
         <w:jc w:val="both"/>
         <w:rPr>
@@ -5910,6 +5942,7 @@
           <w:sz w:val="32"/>
           <w:szCs w:val="32"/>
         </w:rPr>
+        <w:lastRenderedPageBreak/>
         <w:t>IT Technologies</w:t>
       </w:r>
     </w:p>
@@ -5934,283 +5967,83 @@
           <w:b/>
           <w:bCs/>
           <w:iCs/>
+          <w:noProof/>
           <w:sz w:val="26"/>
           <w:szCs w:val="26"/>
           <w:u w:val="single"/>
         </w:rPr>
-        <w:t>Clouds, services, servers</w:t>
-      </w:r>
-    </w:p>
-    <w:p>
-      <w:pPr>
-        <w:pStyle w:val="NormalWeb"/>
-        <w:spacing w:before="240" w:beforeAutospacing="0" w:after="240" w:afterAutospacing="0"/>
-        <w:jc w:val="both"/>
-        <w:rPr>
-          <w:rFonts w:asciiTheme="minorHAnsi" w:hAnsiTheme="minorHAnsi" w:cstheme="minorHAnsi"/>
-          <w:sz w:val="22"/>
-          <w:szCs w:val="22"/>
-          <w:u w:val="single"/>
-        </w:rPr>
-      </w:pPr>
-      <w:r>
-        <w:rPr>
-          <w:rFonts w:asciiTheme="minorHAnsi" w:hAnsiTheme="minorHAnsi" w:cstheme="minorHAnsi"/>
-          <w:sz w:val="22"/>
-          <w:szCs w:val="22"/>
-          <w:u w:val="single"/>
-        </w:rPr>
-        <w:t>What does it do?</w:t>
-      </w:r>
-    </w:p>
-    <w:p>
-      <w:pPr>
-        <w:pStyle w:val="NormalWeb"/>
-        <w:spacing w:before="240" w:beforeAutospacing="0" w:after="240" w:afterAutospacing="0"/>
-        <w:jc w:val="both"/>
-        <w:rPr>
-          <w:rFonts w:asciiTheme="minorHAnsi" w:hAnsiTheme="minorHAnsi" w:cstheme="minorHAnsi"/>
-          <w:sz w:val="22"/>
-          <w:szCs w:val="22"/>
-        </w:rPr>
-      </w:pPr>
-      <w:r>
-        <w:rPr>
-          <w:rFonts w:asciiTheme="minorHAnsi" w:hAnsiTheme="minorHAnsi" w:cstheme="minorHAnsi"/>
-          <w:sz w:val="22"/>
-          <w:szCs w:val="22"/>
-        </w:rPr>
-        <w:t>Cloud computing is the delivery of computing services – servers, storage, databases, networking, software, analytics and more – over the Internet (“the cloud”).  Companies offering these computing are called cloud providers and typically charge for cloud computing services based on usage.</w:t>
-      </w:r>
-    </w:p>
-    <w:p>
-      <w:pPr>
-        <w:pStyle w:val="NormalWeb"/>
-        <w:spacing w:before="240" w:beforeAutospacing="0" w:after="240" w:afterAutospacing="0"/>
-        <w:jc w:val="both"/>
-        <w:rPr>
-          <w:rFonts w:asciiTheme="minorHAnsi" w:hAnsiTheme="minorHAnsi" w:cstheme="minorHAnsi"/>
-          <w:sz w:val="22"/>
-          <w:szCs w:val="22"/>
-        </w:rPr>
-      </w:pPr>
-      <w:r>
-        <w:rPr>
-          <w:rFonts w:asciiTheme="minorHAnsi" w:hAnsiTheme="minorHAnsi" w:cstheme="minorHAnsi"/>
-          <w:sz w:val="22"/>
-          <w:szCs w:val="22"/>
-        </w:rPr>
-        <w:t>Whether you run apps that share photos with millions of mobile users or support critical business operations in your organisation, the cloud is a technology providing quick access to flexible and cost-effective IT resources.  When it comes to cloud computing, you do not have to invest in hardware in advance or spend a lot of time managing it.  You can access as many resources as you need almost immediately by paying only for what you use.  Cloud computing provides an easy way to access servers, storage, databases, and a full range of application services over the interest.  Cloud providers operate and manage the network-attached hardware needed for these application services, providing, and using the resources you need through a web application.</w:t>
-      </w:r>
-    </w:p>
-    <w:p>
-      <w:pPr>
-        <w:pStyle w:val="NormalWeb"/>
-        <w:spacing w:before="240" w:beforeAutospacing="0" w:after="240" w:afterAutospacing="0"/>
-        <w:jc w:val="both"/>
-        <w:rPr>
-          <w:rFonts w:asciiTheme="minorHAnsi" w:hAnsiTheme="minorHAnsi" w:cstheme="minorHAnsi"/>
-          <w:sz w:val="22"/>
-          <w:szCs w:val="22"/>
-          <w:u w:val="single"/>
-        </w:rPr>
-      </w:pPr>
-      <w:r>
-        <w:rPr>
-          <w:rFonts w:asciiTheme="minorHAnsi" w:hAnsiTheme="minorHAnsi" w:cstheme="minorHAnsi"/>
-          <w:sz w:val="22"/>
-          <w:szCs w:val="22"/>
-          <w:u w:val="single"/>
-        </w:rPr>
-        <w:t>What is the likely impact?</w:t>
-      </w:r>
-    </w:p>
-    <w:p>
-      <w:pPr>
-        <w:pStyle w:val="NormalWeb"/>
-        <w:spacing w:before="240" w:beforeAutospacing="0" w:after="240" w:afterAutospacing="0"/>
-        <w:jc w:val="both"/>
-        <w:rPr>
-          <w:rFonts w:asciiTheme="minorHAnsi" w:hAnsiTheme="minorHAnsi" w:cstheme="minorHAnsi"/>
-          <w:sz w:val="22"/>
-          <w:szCs w:val="22"/>
-        </w:rPr>
-      </w:pPr>
-      <w:r>
-        <w:rPr>
-          <w:rFonts w:asciiTheme="minorHAnsi" w:hAnsiTheme="minorHAnsi" w:cstheme="minorHAnsi"/>
-          <w:sz w:val="22"/>
-          <w:szCs w:val="22"/>
-        </w:rPr>
-        <w:t xml:space="preserve">Over the past two decades, the cloud computing model has </w:t>
-      </w:r>
-      <w:proofErr w:type="gramStart"/>
-      <w:r>
-        <w:rPr>
-          <w:rFonts w:asciiTheme="minorHAnsi" w:hAnsiTheme="minorHAnsi" w:cstheme="minorHAnsi"/>
-          <w:sz w:val="22"/>
-          <w:szCs w:val="22"/>
-        </w:rPr>
-        <w:t>change</w:t>
-      </w:r>
-      <w:proofErr w:type="gramEnd"/>
-      <w:r>
-        <w:rPr>
-          <w:rFonts w:asciiTheme="minorHAnsi" w:hAnsiTheme="minorHAnsi" w:cstheme="minorHAnsi"/>
-          <w:sz w:val="22"/>
-          <w:szCs w:val="22"/>
-        </w:rPr>
-        <w:t xml:space="preserve"> the way that most enterprise organisations manage their information technology systems and resources.  In the pas a company that want to develop IT capabilities was required to establish its own on-premises IT infrastructure.  That meant leasing a data centre, bearing the up-front capital costs of new computer equipment and developing in-house capabilities to develop and maintain applications.  For many small and medium sized organisations, the massive technical and financial requirements of building and maintain IT infrastructure were cost-prohibitive.</w:t>
-      </w:r>
-    </w:p>
-    <w:p>
-      <w:pPr>
-        <w:pStyle w:val="NormalWeb"/>
-        <w:spacing w:before="240" w:beforeAutospacing="0" w:after="240" w:afterAutospacing="0"/>
-        <w:jc w:val="both"/>
-        <w:rPr>
-          <w:rFonts w:asciiTheme="minorHAnsi" w:hAnsiTheme="minorHAnsi" w:cstheme="minorHAnsi"/>
-          <w:sz w:val="22"/>
-          <w:szCs w:val="22"/>
-        </w:rPr>
-      </w:pPr>
-      <w:r>
-        <w:rPr>
-          <w:rFonts w:asciiTheme="minorHAnsi" w:hAnsiTheme="minorHAnsi" w:cstheme="minorHAnsi"/>
-          <w:sz w:val="22"/>
-          <w:szCs w:val="22"/>
-        </w:rPr>
-        <w:t>Cloud computing has created the opportunity for organisations to access the data storage and computing capabilities that they require, on an as-needed basis and with a significantly reduced up-front cost, instead of establishing their own on-premise IT infrastructure, a company can pay to rent cloud infrastructure and the related capabilities and components from a third-party cloud service provider such as Amazon Web Services (AWS), or Google Cloud Platform.</w:t>
-      </w:r>
-    </w:p>
-    <w:p>
-      <w:pPr>
-        <w:pStyle w:val="NormalWeb"/>
-        <w:spacing w:before="240" w:beforeAutospacing="0" w:after="240" w:afterAutospacing="0"/>
-        <w:jc w:val="both"/>
-        <w:rPr>
-          <w:rFonts w:asciiTheme="minorHAnsi" w:hAnsiTheme="minorHAnsi" w:cstheme="minorHAnsi"/>
-          <w:sz w:val="22"/>
-          <w:szCs w:val="22"/>
-          <w:u w:val="single"/>
-        </w:rPr>
-      </w:pPr>
-      <w:r>
-        <w:rPr>
-          <w:rFonts w:asciiTheme="minorHAnsi" w:hAnsiTheme="minorHAnsi" w:cstheme="minorHAnsi"/>
-          <w:sz w:val="22"/>
-          <w:szCs w:val="22"/>
-          <w:u w:val="single"/>
-        </w:rPr>
-        <w:t>How will this affect you?</w:t>
-      </w:r>
-    </w:p>
-    <w:p>
-      <w:pPr>
-        <w:pStyle w:val="NormalWeb"/>
-        <w:spacing w:before="240" w:beforeAutospacing="0" w:after="240" w:afterAutospacing="0"/>
-        <w:jc w:val="both"/>
-        <w:rPr>
-          <w:rFonts w:asciiTheme="minorHAnsi" w:hAnsiTheme="minorHAnsi" w:cstheme="minorHAnsi"/>
-          <w:sz w:val="22"/>
-          <w:szCs w:val="22"/>
-        </w:rPr>
-      </w:pPr>
-      <w:r>
-        <w:rPr>
-          <w:rFonts w:asciiTheme="minorHAnsi" w:hAnsiTheme="minorHAnsi" w:cstheme="minorHAnsi"/>
-          <w:sz w:val="22"/>
-          <w:szCs w:val="22"/>
-        </w:rPr>
-        <w:t xml:space="preserve">The cloud is a term we talk about in our lives today and is a part of just about everything we do.  </w:t>
-      </w:r>
-    </w:p>
-    <w:p>
-      <w:pPr>
-        <w:pStyle w:val="NormalWeb"/>
-        <w:spacing w:before="240" w:beforeAutospacing="0" w:after="240" w:afterAutospacing="0"/>
-        <w:jc w:val="both"/>
-        <w:rPr>
-          <w:rFonts w:asciiTheme="minorHAnsi" w:hAnsiTheme="minorHAnsi" w:cstheme="minorHAnsi"/>
-          <w:sz w:val="22"/>
-          <w:szCs w:val="22"/>
-        </w:rPr>
-      </w:pPr>
-      <w:r>
-        <w:rPr>
-          <w:rFonts w:asciiTheme="minorHAnsi" w:hAnsiTheme="minorHAnsi" w:cstheme="minorHAnsi"/>
-          <w:sz w:val="22"/>
-          <w:szCs w:val="22"/>
-        </w:rPr>
-        <w:t>Social media with Facebook, LinkedIn, Twitter, Instagram and Pinterest, there is a social media platform for everyone (15 million Australians are participating in one social network or another). All these social networks are cloud-based services and store user information in the cloud.</w:t>
-      </w:r>
-    </w:p>
-    <w:p>
-      <w:pPr>
-        <w:pStyle w:val="NormalWeb"/>
-        <w:spacing w:before="240" w:beforeAutospacing="0" w:after="240" w:afterAutospacing="0"/>
-        <w:jc w:val="both"/>
-        <w:rPr>
-          <w:rFonts w:asciiTheme="minorHAnsi" w:hAnsiTheme="minorHAnsi" w:cstheme="minorHAnsi"/>
-          <w:sz w:val="22"/>
-          <w:szCs w:val="22"/>
-        </w:rPr>
-      </w:pPr>
-      <w:r>
-        <w:rPr>
-          <w:rFonts w:asciiTheme="minorHAnsi" w:hAnsiTheme="minorHAnsi" w:cstheme="minorHAnsi"/>
-          <w:sz w:val="22"/>
-          <w:szCs w:val="22"/>
-        </w:rPr>
-        <w:lastRenderedPageBreak/>
-        <w:t>Entertainment for watching Netflix or YouTube, use Spotify to stream your music, or play games online, you are using the cloud.</w:t>
-      </w:r>
-    </w:p>
-    <w:p>
-      <w:pPr>
-        <w:pStyle w:val="NormalWeb"/>
-        <w:spacing w:before="240" w:beforeAutospacing="0" w:after="240" w:afterAutospacing="0"/>
-        <w:jc w:val="both"/>
-        <w:rPr>
-          <w:rFonts w:asciiTheme="minorHAnsi" w:hAnsiTheme="minorHAnsi" w:cstheme="minorHAnsi"/>
-          <w:sz w:val="22"/>
-          <w:szCs w:val="22"/>
-        </w:rPr>
-      </w:pPr>
-      <w:r>
-        <w:rPr>
-          <w:rFonts w:asciiTheme="minorHAnsi" w:hAnsiTheme="minorHAnsi" w:cstheme="minorHAnsi"/>
-          <w:sz w:val="22"/>
-          <w:szCs w:val="22"/>
-        </w:rPr>
-        <w:t>Personal storage if you use Drobox or Google Drive to keep backups of documents or share work with colleagues, you are using the cloud services.</w:t>
-      </w:r>
-    </w:p>
-    <w:p>
-      <w:pPr>
-        <w:pStyle w:val="NormalWeb"/>
-        <w:spacing w:before="240" w:beforeAutospacing="0" w:after="240" w:afterAutospacing="0"/>
-        <w:jc w:val="both"/>
-        <w:rPr>
-          <w:rFonts w:asciiTheme="minorHAnsi" w:hAnsiTheme="minorHAnsi" w:cstheme="minorHAnsi"/>
-          <w:sz w:val="22"/>
-          <w:szCs w:val="22"/>
-        </w:rPr>
-      </w:pPr>
-      <w:r>
-        <w:rPr>
-          <w:rFonts w:asciiTheme="minorHAnsi" w:hAnsiTheme="minorHAnsi" w:cstheme="minorHAnsi"/>
-          <w:sz w:val="22"/>
-          <w:szCs w:val="22"/>
-        </w:rPr>
-        <w:t>The cloud is having a major impact in our lives and online behaviours.  For example, the cloud is pushing us to adopt every-more substantial internet connections. Cloud computing is also helping us to become more aware of security than ever because we are putting evermore personal information on there.  Overall, however, the convenience that cloud services represent, and the ability for cloud services to fit with our increasingly mobile and active lifestyles (being able to access any of your cloud services on your phone, for example), makes the cloud an indispensable part of our modern lives.</w:t>
-      </w:r>
-    </w:p>
-    <w:p>
-      <w:pPr>
-        <w:pStyle w:val="NormalWeb"/>
-        <w:spacing w:before="240" w:beforeAutospacing="0" w:after="240" w:afterAutospacing="0"/>
-        <w:jc w:val="both"/>
+        <w:drawing>
+          <wp:anchor distT="0" distB="0" distL="114300" distR="114300" simplePos="0" relativeHeight="251665408" behindDoc="1" locked="0" layoutInCell="1" allowOverlap="1" wp14:anchorId="1E74BF13" wp14:editId="3622953F">
+            <wp:simplePos x="0" y="0"/>
+            <wp:positionH relativeFrom="margin">
+              <wp:posOffset>3629025</wp:posOffset>
+            </wp:positionH>
+            <wp:positionV relativeFrom="paragraph">
+              <wp:posOffset>387350</wp:posOffset>
+            </wp:positionV>
+            <wp:extent cx="2095500" cy="1471930"/>
+            <wp:effectExtent l="0" t="0" r="0" b="0"/>
+            <wp:wrapTight wrapText="bothSides">
+              <wp:wrapPolygon edited="0">
+                <wp:start x="0" y="0"/>
+                <wp:lineTo x="0" y="21246"/>
+                <wp:lineTo x="21404" y="21246"/>
+                <wp:lineTo x="21404" y="0"/>
+                <wp:lineTo x="0" y="0"/>
+              </wp:wrapPolygon>
+            </wp:wrapTight>
+            <wp:docPr id="6" name="Picture 6"/>
+            <wp:cNvGraphicFramePr>
+              <a:graphicFrameLocks xmlns:a="http://schemas.openxmlformats.org/drawingml/2006/main" noChangeAspect="1"/>
+            </wp:cNvGraphicFramePr>
+            <a:graphic xmlns:a="http://schemas.openxmlformats.org/drawingml/2006/main">
+              <a:graphicData uri="http://schemas.openxmlformats.org/drawingml/2006/picture">
+                <pic:pic xmlns:pic="http://schemas.openxmlformats.org/drawingml/2006/picture">
+                  <pic:nvPicPr>
+                    <pic:cNvPr id="0" name="Picture 3"/>
+                    <pic:cNvPicPr>
+                      <a:picLocks noChangeAspect="1" noChangeArrowheads="1"/>
+                    </pic:cNvPicPr>
+                  </pic:nvPicPr>
+                  <pic:blipFill>
+                    <a:blip r:embed="rId18">
+                      <a:extLst>
+                        <a:ext uri="{28A0092B-C50C-407E-A947-70E740481C1C}">
+                          <a14:useLocalDpi xmlns:a14="http://schemas.microsoft.com/office/drawing/2010/main" val="0"/>
+                        </a:ext>
+                      </a:extLst>
+                    </a:blip>
+                    <a:srcRect/>
+                    <a:stretch>
+                      <a:fillRect/>
+                    </a:stretch>
+                  </pic:blipFill>
+                  <pic:spPr bwMode="auto">
+                    <a:xfrm>
+                      <a:off x="0" y="0"/>
+                      <a:ext cx="2095500" cy="1471930"/>
+                    </a:xfrm>
+                    <a:prstGeom prst="rect">
+                      <a:avLst/>
+                    </a:prstGeom>
+                    <a:noFill/>
+                    <a:ln>
+                      <a:noFill/>
+                    </a:ln>
+                  </pic:spPr>
+                </pic:pic>
+              </a:graphicData>
+            </a:graphic>
+            <wp14:sizeRelH relativeFrom="margin">
+              <wp14:pctWidth>0</wp14:pctWidth>
+            </wp14:sizeRelH>
+            <wp14:sizeRelV relativeFrom="margin">
+              <wp14:pctHeight>0</wp14:pctHeight>
+            </wp14:sizeRelV>
+          </wp:anchor>
+        </w:drawing>
+      </w:r>
+      <w:r>
         <w:rPr>
           <w:rFonts w:asciiTheme="minorHAnsi" w:hAnsiTheme="minorHAnsi" w:cstheme="minorHAnsi"/>
           <w:b/>
@@ -6220,8 +6053,14 @@
           <w:szCs w:val="26"/>
           <w:u w:val="single"/>
         </w:rPr>
-      </w:pPr>
-      <w:r>
+        <w:t>Clouds, services, servers</w:t>
+      </w:r>
+    </w:p>
+    <w:p>
+      <w:pPr>
+        <w:pStyle w:val="NormalWeb"/>
+        <w:spacing w:before="240" w:beforeAutospacing="0" w:after="240" w:afterAutospacing="0"/>
+        <w:jc w:val="both"/>
         <w:rPr>
           <w:rFonts w:asciiTheme="minorHAnsi" w:hAnsiTheme="minorHAnsi" w:cstheme="minorHAnsi"/>
           <w:b/>
@@ -6231,8 +6070,7 @@
           <w:szCs w:val="26"/>
           <w:u w:val="single"/>
         </w:rPr>
-        <w:t>Cybersecurity</w:t>
-      </w:r>
+      </w:pPr>
     </w:p>
     <w:p>
       <w:pPr>
@@ -6273,7 +6111,7 @@
           <w:sz w:val="22"/>
           <w:szCs w:val="22"/>
         </w:rPr>
-        <w:t>Cyber security is how individuals and organisations reduce the risk of cyber-attack.</w:t>
+        <w:t>Cloud computing is the delivery of computing services – servers, storage, databases, networking, software, analytics and more – over the Internet (“the cloud”).  Companies offering these computing are called cloud providers and typically charge for cloud computing services based on usage.</w:t>
       </w:r>
     </w:p>
     <w:p>
@@ -6293,7 +6131,7 @@
           <w:sz w:val="22"/>
           <w:szCs w:val="22"/>
         </w:rPr>
-        <w:t>Cyber security’s core function is to protect the devices we all use (smartphones, laptops, tablets and computers), and the services we access – both online and at work – from theft or damage.</w:t>
+        <w:t>Whether you run apps that share photos with millions of mobile users or support critical business operations in your organisation, the cloud is a technology providing quick access to flexible and cost-effective IT resources.  When it comes to cloud computing, you do not have to invest in hardware in advance or spend a lot of time managing it.  You can access as many resources as you need almost immediately by paying only for what you use.  Cloud computing provides an easy way to access servers, storage, databases, and a full range of application services over the interest.  Cloud providers operate and manage the network-attached hardware needed for these application services, providing, and using the resources you need through a web application.</w:t>
       </w:r>
     </w:p>
     <w:p>
@@ -6305,15 +6143,17 @@
           <w:rFonts w:asciiTheme="minorHAnsi" w:hAnsiTheme="minorHAnsi" w:cstheme="minorHAnsi"/>
           <w:sz w:val="22"/>
           <w:szCs w:val="22"/>
-        </w:rPr>
-      </w:pPr>
-      <w:r>
-        <w:rPr>
-          <w:rFonts w:asciiTheme="minorHAnsi" w:hAnsiTheme="minorHAnsi" w:cstheme="minorHAnsi"/>
-          <w:sz w:val="22"/>
-          <w:szCs w:val="22"/>
-        </w:rPr>
-        <w:t>It is also about preventing unauthorised access to the vast amounts of personal information we store on these devices, and online.</w:t>
+          <w:u w:val="single"/>
+        </w:rPr>
+      </w:pPr>
+      <w:r>
+        <w:rPr>
+          <w:rFonts w:asciiTheme="minorHAnsi" w:hAnsiTheme="minorHAnsi" w:cstheme="minorHAnsi"/>
+          <w:sz w:val="22"/>
+          <w:szCs w:val="22"/>
+          <w:u w:val="single"/>
+        </w:rPr>
+        <w:t>What is the likely impact?</w:t>
       </w:r>
     </w:p>
     <w:p>
@@ -6333,7 +6173,7 @@
           <w:sz w:val="22"/>
           <w:szCs w:val="22"/>
         </w:rPr>
-        <w:t xml:space="preserve">Cyber security is important because smartphones, computers and the internet are now such a fundamental part of modern life, that is </w:t>
+        <w:t xml:space="preserve">Over the past two decades, the cloud computing model has </w:t>
       </w:r>
       <w:proofErr w:type="gramStart"/>
       <w:r>
@@ -6342,7 +6182,7 @@
           <w:sz w:val="22"/>
           <w:szCs w:val="22"/>
         </w:rPr>
-        <w:t>it’s</w:t>
+        <w:t>change</w:t>
       </w:r>
       <w:proofErr w:type="gramEnd"/>
       <w:r>
@@ -6351,7 +6191,7 @@
           <w:sz w:val="22"/>
           <w:szCs w:val="22"/>
         </w:rPr>
-        <w:t xml:space="preserve"> difficult to image how we’d function without them.</w:t>
+        <w:t xml:space="preserve"> the way that most enterprise organisations manage their information technology systems and resources.  In the pas a company that want to develop IT capabilities was required to establish its own on-premises IT infrastructure.  That meant leasing a data centre, bearing the up-front capital costs of new computer equipment and developing in-house capabilities to develop and maintain applications.  For many small and medium sized organisations, the massive technical and financial requirements of building and maintain IT infrastructure were cost-prohibitive.</w:t>
       </w:r>
     </w:p>
     <w:p>
@@ -6363,6 +6203,26 @@
           <w:rFonts w:asciiTheme="minorHAnsi" w:hAnsiTheme="minorHAnsi" w:cstheme="minorHAnsi"/>
           <w:sz w:val="22"/>
           <w:szCs w:val="22"/>
+        </w:rPr>
+      </w:pPr>
+      <w:r>
+        <w:rPr>
+          <w:rFonts w:asciiTheme="minorHAnsi" w:hAnsiTheme="minorHAnsi" w:cstheme="minorHAnsi"/>
+          <w:sz w:val="22"/>
+          <w:szCs w:val="22"/>
+        </w:rPr>
+        <w:t>Cloud computing has created the opportunity for organisations to access the data storage and computing capabilities that they require, on an as-needed basis and with a significantly reduced up-front cost, instead of establishing their own on-premise IT infrastructure, a company can pay to rent cloud infrastructure and the related capabilities and components from a third-party cloud service provider such as Amazon Web Services (AWS), or Google Cloud Platform.</w:t>
+      </w:r>
+    </w:p>
+    <w:p>
+      <w:pPr>
+        <w:pStyle w:val="NormalWeb"/>
+        <w:spacing w:before="240" w:beforeAutospacing="0" w:after="240" w:afterAutospacing="0"/>
+        <w:jc w:val="both"/>
+        <w:rPr>
+          <w:rFonts w:asciiTheme="minorHAnsi" w:hAnsiTheme="minorHAnsi" w:cstheme="minorHAnsi"/>
+          <w:sz w:val="22"/>
+          <w:szCs w:val="22"/>
           <w:u w:val="single"/>
         </w:rPr>
       </w:pPr>
@@ -6373,7 +6233,7 @@
           <w:szCs w:val="22"/>
           <w:u w:val="single"/>
         </w:rPr>
-        <w:t>What is the likely impact?</w:t>
+        <w:t>How will this affect you?</w:t>
       </w:r>
     </w:p>
     <w:p>
@@ -6393,7 +6253,7 @@
           <w:sz w:val="22"/>
           <w:szCs w:val="22"/>
         </w:rPr>
-        <w:t>While cyber security tactics are evolving, so are successful cyber-attacks which if successful can cause major damage to your business.  Cyber security threats do not discriminate – all individuals and organisations that use networks are potential targets.</w:t>
+        <w:t xml:space="preserve">The cloud is a term we talk about in our lives today and is a part of just about everything we do.  </w:t>
       </w:r>
     </w:p>
     <w:p>
@@ -6413,7 +6273,7 @@
           <w:sz w:val="22"/>
           <w:szCs w:val="22"/>
         </w:rPr>
-        <w:t>Lack of cyber security can impact on substantial financial loss arising from theft of corporate information, financial information (e.g. bank details or credit card details), theft of money, disruption of trading and loss of business or contract. Reputational damage and erode the trust your customers have for you which can lead to loss of customers, sales, and reduction in profits.</w:t>
+        <w:t>Social media with Facebook, LinkedIn, Twitter, Instagram and Pinterest, there is a social media platform for everyone (15 million Australians are participating in one social network or another). All these social networks are cloud-based services and store user information in the cloud.</w:t>
       </w:r>
     </w:p>
     <w:p>
@@ -6433,7 +6293,8 @@
           <w:sz w:val="22"/>
           <w:szCs w:val="22"/>
         </w:rPr>
-        <w:t>Data protection and privacy laws require you manage the security of all personal data you hold – whether on your staff or your customers. If this data is accidentally or deliberately compromised, and you have failed to deploy appropriate security measures, you may face fines and regulatory sanctions.</w:t>
+        <w:lastRenderedPageBreak/>
+        <w:t>Entertainment for watching Netflix or YouTube, use Spotify to stream your music, or play games online, you are using the cloud.</w:t>
       </w:r>
     </w:p>
     <w:p>
@@ -6445,78 +6306,117 @@
           <w:rFonts w:asciiTheme="minorHAnsi" w:hAnsiTheme="minorHAnsi" w:cstheme="minorHAnsi"/>
           <w:sz w:val="22"/>
           <w:szCs w:val="22"/>
+        </w:rPr>
+      </w:pPr>
+      <w:r>
+        <w:rPr>
+          <w:rFonts w:asciiTheme="minorHAnsi" w:hAnsiTheme="minorHAnsi" w:cstheme="minorHAnsi"/>
+          <w:sz w:val="22"/>
+          <w:szCs w:val="22"/>
+        </w:rPr>
+        <w:t>Personal storage if you use Drobox or Google Drive to keep backups of documents or share work with colleagues, you are using the cloud services.</w:t>
+      </w:r>
+    </w:p>
+    <w:p>
+      <w:pPr>
+        <w:pStyle w:val="NormalWeb"/>
+        <w:spacing w:before="240" w:beforeAutospacing="0" w:after="240" w:afterAutospacing="0"/>
+        <w:jc w:val="both"/>
+        <w:rPr>
+          <w:rFonts w:asciiTheme="minorHAnsi" w:hAnsiTheme="minorHAnsi" w:cstheme="minorHAnsi"/>
+          <w:sz w:val="22"/>
+          <w:szCs w:val="22"/>
+        </w:rPr>
+      </w:pPr>
+      <w:r>
+        <w:rPr>
+          <w:rFonts w:asciiTheme="minorHAnsi" w:hAnsiTheme="minorHAnsi" w:cstheme="minorHAnsi"/>
+          <w:b/>
+          <w:bCs/>
+          <w:iCs/>
+          <w:noProof/>
+          <w:sz w:val="26"/>
+          <w:szCs w:val="26"/>
           <w:u w:val="single"/>
         </w:rPr>
-      </w:pPr>
-      <w:r>
-        <w:rPr>
-          <w:rFonts w:asciiTheme="minorHAnsi" w:hAnsiTheme="minorHAnsi" w:cstheme="minorHAnsi"/>
-          <w:sz w:val="22"/>
-          <w:szCs w:val="22"/>
-          <w:u w:val="single"/>
-        </w:rPr>
-        <w:t>How will this affect you?</w:t>
-      </w:r>
-    </w:p>
-    <w:p>
-      <w:pPr>
-        <w:pStyle w:val="NormalWeb"/>
-        <w:spacing w:before="240" w:beforeAutospacing="0" w:after="240" w:afterAutospacing="0"/>
-        <w:jc w:val="both"/>
-        <w:rPr>
-          <w:rFonts w:asciiTheme="minorHAnsi" w:hAnsiTheme="minorHAnsi" w:cstheme="minorHAnsi"/>
-          <w:sz w:val="22"/>
-          <w:szCs w:val="22"/>
-        </w:rPr>
-      </w:pPr>
-      <w:r>
-        <w:rPr>
-          <w:rFonts w:asciiTheme="minorHAnsi" w:hAnsiTheme="minorHAnsi" w:cstheme="minorHAnsi"/>
-          <w:sz w:val="22"/>
-          <w:szCs w:val="22"/>
-        </w:rPr>
-        <w:t>Let us face it; we live in a digital world using social media, emails etc. Identity theft is a hug issues, where hackers steal an individual’s personal information and sell it for profit.  This also puts the personal safety of an individual and his or her family at risk.</w:t>
-      </w:r>
-    </w:p>
-    <w:p>
-      <w:pPr>
-        <w:pStyle w:val="NormalWeb"/>
-        <w:spacing w:before="240" w:beforeAutospacing="0" w:after="240" w:afterAutospacing="0"/>
-        <w:jc w:val="both"/>
-        <w:rPr>
-          <w:rFonts w:asciiTheme="minorHAnsi" w:hAnsiTheme="minorHAnsi" w:cstheme="minorHAnsi"/>
-          <w:sz w:val="22"/>
-          <w:szCs w:val="22"/>
-        </w:rPr>
-      </w:pPr>
-      <w:r>
-        <w:rPr>
-          <w:rFonts w:asciiTheme="minorHAnsi" w:hAnsiTheme="minorHAnsi" w:cstheme="minorHAnsi"/>
-          <w:sz w:val="22"/>
-          <w:szCs w:val="22"/>
-        </w:rPr>
-        <w:lastRenderedPageBreak/>
-        <w:t>Our work lives, personal lives and finances have all begun gravitating toward the world of internet, mobile computing, and electronic media.  Unfortunately, this widespread phenomenon makes us more vulnerable than ever to malicious attacks.</w:t>
-      </w:r>
-    </w:p>
-    <w:p>
-      <w:pPr>
-        <w:pStyle w:val="NormalWeb"/>
-        <w:spacing w:before="240" w:beforeAutospacing="0" w:after="240" w:afterAutospacing="0"/>
-        <w:jc w:val="both"/>
-        <w:rPr>
-          <w:rFonts w:asciiTheme="minorHAnsi" w:hAnsiTheme="minorHAnsi" w:cstheme="minorHAnsi"/>
-          <w:sz w:val="22"/>
-          <w:szCs w:val="22"/>
-        </w:rPr>
-      </w:pPr>
-      <w:r>
-        <w:rPr>
-          <w:rFonts w:asciiTheme="minorHAnsi" w:hAnsiTheme="minorHAnsi" w:cstheme="minorHAnsi"/>
-          <w:sz w:val="22"/>
-          <w:szCs w:val="22"/>
-        </w:rPr>
-        <w:t>Cybersecurity keeps us safe from hackers, cyber criminals, and other agents of fraud.</w:t>
+        <w:drawing>
+          <wp:anchor distT="0" distB="0" distL="114300" distR="114300" simplePos="0" relativeHeight="251666432" behindDoc="1" locked="0" layoutInCell="1" allowOverlap="1" wp14:anchorId="19405B74" wp14:editId="6EBCD0D7">
+            <wp:simplePos x="0" y="0"/>
+            <wp:positionH relativeFrom="margin">
+              <wp:align>right</wp:align>
+            </wp:positionH>
+            <wp:positionV relativeFrom="paragraph">
+              <wp:posOffset>1157605</wp:posOffset>
+            </wp:positionV>
+            <wp:extent cx="2944495" cy="1524000"/>
+            <wp:effectExtent l="0" t="0" r="8255" b="0"/>
+            <wp:wrapTight wrapText="bothSides">
+              <wp:wrapPolygon edited="0">
+                <wp:start x="0" y="0"/>
+                <wp:lineTo x="0" y="21330"/>
+                <wp:lineTo x="21521" y="21330"/>
+                <wp:lineTo x="21521" y="0"/>
+                <wp:lineTo x="0" y="0"/>
+              </wp:wrapPolygon>
+            </wp:wrapTight>
+            <wp:docPr id="10" name="Picture 10"/>
+            <wp:cNvGraphicFramePr>
+              <a:graphicFrameLocks xmlns:a="http://schemas.openxmlformats.org/drawingml/2006/main" noChangeAspect="1"/>
+            </wp:cNvGraphicFramePr>
+            <a:graphic xmlns:a="http://schemas.openxmlformats.org/drawingml/2006/main">
+              <a:graphicData uri="http://schemas.openxmlformats.org/drawingml/2006/picture">
+                <pic:pic xmlns:pic="http://schemas.openxmlformats.org/drawingml/2006/picture">
+                  <pic:nvPicPr>
+                    <pic:cNvPr id="0" name="Picture 4"/>
+                    <pic:cNvPicPr>
+                      <a:picLocks noChangeAspect="1" noChangeArrowheads="1"/>
+                    </pic:cNvPicPr>
+                  </pic:nvPicPr>
+                  <pic:blipFill>
+                    <a:blip r:embed="rId19" cstate="print">
+                      <a:extLst>
+                        <a:ext uri="{28A0092B-C50C-407E-A947-70E740481C1C}">
+                          <a14:useLocalDpi xmlns:a14="http://schemas.microsoft.com/office/drawing/2010/main" val="0"/>
+                        </a:ext>
+                      </a:extLst>
+                    </a:blip>
+                    <a:srcRect/>
+                    <a:stretch>
+                      <a:fillRect/>
+                    </a:stretch>
+                  </pic:blipFill>
+                  <pic:spPr bwMode="auto">
+                    <a:xfrm>
+                      <a:off x="0" y="0"/>
+                      <a:ext cx="2944495" cy="1524000"/>
+                    </a:xfrm>
+                    <a:prstGeom prst="rect">
+                      <a:avLst/>
+                    </a:prstGeom>
+                    <a:noFill/>
+                    <a:ln>
+                      <a:noFill/>
+                    </a:ln>
+                  </pic:spPr>
+                </pic:pic>
+              </a:graphicData>
+            </a:graphic>
+            <wp14:sizeRelH relativeFrom="margin">
+              <wp14:pctWidth>0</wp14:pctWidth>
+            </wp14:sizeRelH>
+            <wp14:sizeRelV relativeFrom="margin">
+              <wp14:pctHeight>0</wp14:pctHeight>
+            </wp14:sizeRelV>
+          </wp:anchor>
+        </w:drawing>
+      </w:r>
+      <w:r>
+        <w:rPr>
+          <w:rFonts w:asciiTheme="minorHAnsi" w:hAnsiTheme="minorHAnsi" w:cstheme="minorHAnsi"/>
+          <w:sz w:val="22"/>
+          <w:szCs w:val="22"/>
+        </w:rPr>
+        <w:t>The cloud is having a major impact in our lives and online behaviours.  For example, the cloud is pushing us to adopt every-more substantial internet connections. Cloud computing is also helping us to become more aware of security than ever because we are putting evermore personal information on there.  Overall, however, the convenience that cloud services represent, and the ability for cloud services to fit with our increasingly mobile and active lifestyles (being able to access any of your cloud services on your phone, for example), makes the cloud an indispensable part of our modern lives.</w:t>
       </w:r>
     </w:p>
     <w:p>
@@ -6534,7 +6434,12 @@
           <w:u w:val="single"/>
         </w:rPr>
       </w:pPr>
-      <w:r>
+    </w:p>
+    <w:p>
+      <w:pPr>
+        <w:pStyle w:val="NormalWeb"/>
+        <w:spacing w:before="240" w:beforeAutospacing="0" w:after="240" w:afterAutospacing="0"/>
+        <w:jc w:val="both"/>
         <w:rPr>
           <w:rFonts w:asciiTheme="minorHAnsi" w:hAnsiTheme="minorHAnsi" w:cstheme="minorHAnsi"/>
           <w:b/>
@@ -6544,261 +6449,8 @@
           <w:szCs w:val="26"/>
           <w:u w:val="single"/>
         </w:rPr>
-        <w:t>Blockchain and cryptocurrencies</w:t>
-      </w:r>
-    </w:p>
-    <w:p>
-      <w:pPr>
-        <w:pStyle w:val="NormalWeb"/>
-        <w:spacing w:before="240" w:beforeAutospacing="0" w:after="240" w:afterAutospacing="0"/>
-        <w:jc w:val="both"/>
-        <w:rPr>
-          <w:rFonts w:asciiTheme="minorHAnsi" w:hAnsiTheme="minorHAnsi" w:cstheme="minorHAnsi"/>
-          <w:sz w:val="22"/>
-          <w:szCs w:val="22"/>
-          <w:u w:val="single"/>
-        </w:rPr>
-      </w:pPr>
-      <w:r>
-        <w:rPr>
-          <w:rFonts w:asciiTheme="minorHAnsi" w:hAnsiTheme="minorHAnsi" w:cstheme="minorHAnsi"/>
-          <w:sz w:val="22"/>
-          <w:szCs w:val="22"/>
-          <w:u w:val="single"/>
-        </w:rPr>
-        <w:t>What does it do?</w:t>
-      </w:r>
-    </w:p>
-    <w:p>
-      <w:pPr>
-        <w:pStyle w:val="NormalWeb"/>
-        <w:shd w:val="clear" w:color="auto" w:fill="FFFFFF"/>
-        <w:jc w:val="both"/>
-        <w:rPr>
-          <w:rFonts w:asciiTheme="minorHAnsi" w:hAnsiTheme="minorHAnsi" w:cstheme="minorHAnsi"/>
-          <w:spacing w:val="2"/>
-          <w:sz w:val="22"/>
-          <w:szCs w:val="22"/>
-        </w:rPr>
-      </w:pPr>
-      <w:r>
-        <w:rPr>
-          <w:rFonts w:asciiTheme="minorHAnsi" w:hAnsiTheme="minorHAnsi" w:cstheme="minorHAnsi"/>
-          <w:spacing w:val="2"/>
-          <w:sz w:val="22"/>
-          <w:szCs w:val="22"/>
-        </w:rPr>
-        <w:t>A blockchain is a decentralised database that chronologically and securely records transactions.  Given its data is resistant to modification, blockchains in business are being explored in a variety of industries due to their high security performance.</w:t>
-      </w:r>
-    </w:p>
-    <w:p>
-      <w:pPr>
-        <w:pStyle w:val="NormalWeb"/>
-        <w:shd w:val="clear" w:color="auto" w:fill="FFFFFF"/>
-        <w:jc w:val="both"/>
-        <w:rPr>
-          <w:rFonts w:asciiTheme="minorHAnsi" w:hAnsiTheme="minorHAnsi" w:cstheme="minorHAnsi"/>
-          <w:spacing w:val="2"/>
-          <w:sz w:val="22"/>
-          <w:szCs w:val="22"/>
-        </w:rPr>
-      </w:pPr>
-      <w:r>
-        <w:rPr>
-          <w:rFonts w:asciiTheme="minorHAnsi" w:hAnsiTheme="minorHAnsi" w:cstheme="minorHAnsi"/>
-          <w:spacing w:val="2"/>
-          <w:sz w:val="22"/>
-          <w:szCs w:val="22"/>
-        </w:rPr>
-        <w:t>Cryptocurrency is a digital currency where encryption techniques are used to regulate the generation of units and verify the transfer of funds, operating independently of a central bank.  Bitcoin is one example of cryptocurrency. Cryptocurrency short-circuits the need for time-consuming administration logs of maintenance contracts and tasks.</w:t>
-      </w:r>
-    </w:p>
-    <w:p>
-      <w:pPr>
-        <w:pStyle w:val="NormalWeb"/>
-        <w:spacing w:before="240" w:beforeAutospacing="0" w:after="240" w:afterAutospacing="0"/>
-        <w:jc w:val="both"/>
-        <w:rPr>
-          <w:rFonts w:asciiTheme="minorHAnsi" w:hAnsiTheme="minorHAnsi" w:cstheme="minorHAnsi"/>
-          <w:sz w:val="22"/>
-          <w:szCs w:val="22"/>
-          <w:u w:val="single"/>
-        </w:rPr>
-      </w:pPr>
-      <w:bookmarkStart w:id="0" w:name="_Hlk45468946"/>
-      <w:r>
-        <w:rPr>
-          <w:rFonts w:asciiTheme="minorHAnsi" w:hAnsiTheme="minorHAnsi" w:cstheme="minorHAnsi"/>
-          <w:sz w:val="22"/>
-          <w:szCs w:val="22"/>
-          <w:u w:val="single"/>
-        </w:rPr>
-        <w:t>What is the likely impact?</w:t>
-      </w:r>
-      <w:bookmarkEnd w:id="0"/>
-    </w:p>
-    <w:p>
-      <w:pPr>
-        <w:pStyle w:val="NormalWeb"/>
-        <w:shd w:val="clear" w:color="auto" w:fill="FFFFFF"/>
-        <w:jc w:val="both"/>
-        <w:rPr>
-          <w:rFonts w:asciiTheme="minorHAnsi" w:hAnsiTheme="minorHAnsi" w:cstheme="minorHAnsi"/>
-          <w:sz w:val="22"/>
-          <w:szCs w:val="22"/>
-        </w:rPr>
-      </w:pPr>
-      <w:r>
-        <w:rPr>
-          <w:rFonts w:asciiTheme="minorHAnsi" w:hAnsiTheme="minorHAnsi" w:cstheme="minorHAnsi"/>
-          <w:sz w:val="22"/>
-          <w:szCs w:val="22"/>
-        </w:rPr>
-        <w:t>Blockchain technology has massive possibilities that will impact the future as we know it, and 80% of banking experts say that the blockchain technology will cause many changes in the next 20 years.  Blockchain will change the way we handle and manage online transactions which will more than likely disrupt the banking and financial industry.  Any transactions that are carried out through the blockchain system are much more secure and transparent.</w:t>
-      </w:r>
-    </w:p>
-    <w:p>
-      <w:pPr>
-        <w:pStyle w:val="NormalWeb"/>
-        <w:shd w:val="clear" w:color="auto" w:fill="FFFFFF"/>
-        <w:jc w:val="both"/>
-        <w:rPr>
-          <w:rFonts w:asciiTheme="minorHAnsi" w:hAnsiTheme="minorHAnsi" w:cstheme="minorHAnsi"/>
-          <w:sz w:val="22"/>
-          <w:szCs w:val="22"/>
-        </w:rPr>
-      </w:pPr>
-      <w:r>
-        <w:rPr>
-          <w:rFonts w:asciiTheme="minorHAnsi" w:hAnsiTheme="minorHAnsi" w:cstheme="minorHAnsi"/>
-          <w:sz w:val="22"/>
-          <w:szCs w:val="22"/>
-        </w:rPr>
-        <w:t>Businesses would be prone to using the blockchain system because of its various benefits. These benefits include time and cost efficiency, timesaving (and time is money in business), privacy, security, fraud reduction, smart contracts, record keeping, and decentralization. Besides, blockchain storage costs can reduce the price of cloud computing up to 50%-100%. Why would a business avoid using blockchain technology?</w:t>
-      </w:r>
-    </w:p>
-    <w:p>
-      <w:pPr>
-        <w:pStyle w:val="NormalWeb"/>
-        <w:shd w:val="clear" w:color="auto" w:fill="FFFFFF"/>
-        <w:jc w:val="both"/>
-        <w:rPr>
-          <w:rFonts w:asciiTheme="minorHAnsi" w:hAnsiTheme="minorHAnsi" w:cstheme="minorHAnsi"/>
-          <w:sz w:val="22"/>
-          <w:szCs w:val="22"/>
-          <w:u w:val="single"/>
-        </w:rPr>
-      </w:pPr>
-      <w:bookmarkStart w:id="1" w:name="_Hlk45469012"/>
-      <w:r>
-        <w:rPr>
-          <w:rFonts w:asciiTheme="minorHAnsi" w:hAnsiTheme="minorHAnsi" w:cstheme="minorHAnsi"/>
-          <w:sz w:val="22"/>
-          <w:szCs w:val="22"/>
-          <w:u w:val="single"/>
-        </w:rPr>
-        <w:t>How will this affect you?</w:t>
-      </w:r>
-      <w:bookmarkEnd w:id="1"/>
-    </w:p>
-    <w:p>
-      <w:pPr>
-        <w:spacing w:before="225" w:after="75" w:line="240" w:lineRule="auto"/>
-        <w:jc w:val="both"/>
-        <w:rPr>
-          <w:rFonts w:cstheme="minorHAnsi"/>
-          <w:sz w:val="22"/>
-          <w:szCs w:val="22"/>
-          <w:lang w:eastAsia="en-AU"/>
-        </w:rPr>
-      </w:pPr>
-      <w:r>
-        <w:rPr>
-          <w:rFonts w:cstheme="minorHAnsi"/>
-          <w:sz w:val="22"/>
-          <w:szCs w:val="22"/>
-          <w:lang w:eastAsia="en-AU"/>
-        </w:rPr>
-        <w:t xml:space="preserve">The social impact of blockchain technology has already begun to be realised and this may just be the tip of the iceberg. Cryptocurrencies have already provided doubts over financial services through digital wallets, the rollout of ATMs and the provision of loans and payment systems. When </w:t>
-      </w:r>
-      <w:proofErr w:type="gramStart"/>
-      <w:r>
-        <w:rPr>
-          <w:rFonts w:cstheme="minorHAnsi"/>
-          <w:sz w:val="22"/>
-          <w:szCs w:val="22"/>
-          <w:lang w:eastAsia="en-AU"/>
-        </w:rPr>
-        <w:t>considering the fact that</w:t>
-      </w:r>
-      <w:proofErr w:type="gramEnd"/>
-      <w:r>
-        <w:rPr>
-          <w:rFonts w:cstheme="minorHAnsi"/>
-          <w:sz w:val="22"/>
-          <w:szCs w:val="22"/>
-          <w:lang w:eastAsia="en-AU"/>
-        </w:rPr>
-        <w:t xml:space="preserve"> there are more than 2 billion people in the world today without a bank account, such shift is certainly a life changer and can only be a positive one. </w:t>
-      </w:r>
-    </w:p>
-    <w:p>
-      <w:pPr>
-        <w:spacing w:before="225" w:after="75" w:line="240" w:lineRule="auto"/>
-        <w:jc w:val="both"/>
-        <w:rPr>
-          <w:rFonts w:cstheme="minorHAnsi"/>
-          <w:sz w:val="22"/>
-          <w:szCs w:val="22"/>
-          <w:lang w:eastAsia="en-AU"/>
-        </w:rPr>
-      </w:pPr>
-      <w:r>
-        <w:rPr>
-          <w:rFonts w:cstheme="minorHAnsi"/>
-          <w:sz w:val="22"/>
-          <w:szCs w:val="22"/>
-          <w:lang w:eastAsia="en-AU"/>
-        </w:rPr>
-        <w:t>Decentralizing away from governments and the control over people’s lives will likely be embraced by many and the social implications can be quite significant. One only needs to consider the spate of identity thefts that have hit the news in recent years. Handing the control of identification to the people would certainly eliminate such events and allow people to reveal information with trust.</w:t>
-      </w:r>
-    </w:p>
-    <w:p>
-      <w:pPr>
-        <w:spacing w:before="225" w:after="75" w:line="240" w:lineRule="auto"/>
-        <w:jc w:val="both"/>
-        <w:rPr>
-          <w:rFonts w:cstheme="minorHAnsi"/>
-          <w:sz w:val="22"/>
-          <w:szCs w:val="22"/>
-          <w:lang w:eastAsia="en-AU"/>
-        </w:rPr>
-      </w:pPr>
-      <w:r>
-        <w:rPr>
-          <w:rFonts w:cstheme="minorHAnsi"/>
-          <w:sz w:val="22"/>
-          <w:szCs w:val="22"/>
-          <w:lang w:eastAsia="en-AU"/>
-        </w:rPr>
-        <w:t xml:space="preserve">Taking it one step further, blockchain technology is well placed to remove the possibility of vote rigging and all the other negatives associated with the current process. In certain countries, we have heard of voters being intimidated or worse for polling stations that have been shut down by governments in </w:t>
-      </w:r>
-      <w:r>
-        <w:rPr>
-          <w:rFonts w:cstheme="minorHAnsi"/>
-          <w:sz w:val="22"/>
-          <w:szCs w:val="22"/>
-          <w:lang w:eastAsia="en-AU"/>
-        </w:rPr>
-        <w:lastRenderedPageBreak/>
-        <w:t>an attempt to control the outcomes in a world where true democracy has been brought into question. Of course, with a new technology, there are new obstacles and problems that will come but the cycle goes on and those new problems will be solved with more sophisticated solutions.</w:t>
-      </w:r>
-    </w:p>
-    <w:p>
-      <w:pPr>
-        <w:pStyle w:val="NormalWeb"/>
-        <w:spacing w:before="240" w:beforeAutospacing="0" w:after="240" w:afterAutospacing="0"/>
-        <w:jc w:val="both"/>
+      </w:pPr>
+      <w:r>
         <w:rPr>
           <w:rFonts w:asciiTheme="minorHAnsi" w:hAnsiTheme="minorHAnsi" w:cstheme="minorHAnsi"/>
           <w:b/>
@@ -6808,8 +6460,432 @@
           <w:szCs w:val="26"/>
           <w:u w:val="single"/>
         </w:rPr>
-      </w:pPr>
-      <w:r>
+        <w:t>Cybersecurity</w:t>
+      </w:r>
+    </w:p>
+    <w:p>
+      <w:pPr>
+        <w:pStyle w:val="NormalWeb"/>
+        <w:spacing w:before="240" w:beforeAutospacing="0" w:after="240" w:afterAutospacing="0"/>
+        <w:jc w:val="both"/>
+        <w:rPr>
+          <w:rFonts w:asciiTheme="minorHAnsi" w:hAnsiTheme="minorHAnsi" w:cstheme="minorHAnsi"/>
+          <w:sz w:val="22"/>
+          <w:szCs w:val="22"/>
+          <w:u w:val="single"/>
+        </w:rPr>
+      </w:pPr>
+      <w:r>
+        <w:rPr>
+          <w:rFonts w:asciiTheme="minorHAnsi" w:hAnsiTheme="minorHAnsi" w:cstheme="minorHAnsi"/>
+          <w:sz w:val="22"/>
+          <w:szCs w:val="22"/>
+          <w:u w:val="single"/>
+        </w:rPr>
+        <w:t>What does it do?</w:t>
+      </w:r>
+    </w:p>
+    <w:p>
+      <w:pPr>
+        <w:pStyle w:val="NormalWeb"/>
+        <w:spacing w:before="240" w:beforeAutospacing="0" w:after="240" w:afterAutospacing="0"/>
+        <w:jc w:val="both"/>
+        <w:rPr>
+          <w:rFonts w:asciiTheme="minorHAnsi" w:hAnsiTheme="minorHAnsi" w:cstheme="minorHAnsi"/>
+          <w:sz w:val="22"/>
+          <w:szCs w:val="22"/>
+        </w:rPr>
+      </w:pPr>
+      <w:r>
+        <w:rPr>
+          <w:rFonts w:asciiTheme="minorHAnsi" w:hAnsiTheme="minorHAnsi" w:cstheme="minorHAnsi"/>
+          <w:sz w:val="22"/>
+          <w:szCs w:val="22"/>
+        </w:rPr>
+        <w:t>Cyber security is how individuals and organisations reduce the risk of cyber-attack.</w:t>
+      </w:r>
+    </w:p>
+    <w:p>
+      <w:pPr>
+        <w:pStyle w:val="NormalWeb"/>
+        <w:spacing w:before="240" w:beforeAutospacing="0" w:after="240" w:afterAutospacing="0"/>
+        <w:jc w:val="both"/>
+        <w:rPr>
+          <w:rFonts w:asciiTheme="minorHAnsi" w:hAnsiTheme="minorHAnsi" w:cstheme="minorHAnsi"/>
+          <w:sz w:val="22"/>
+          <w:szCs w:val="22"/>
+        </w:rPr>
+      </w:pPr>
+      <w:r>
+        <w:rPr>
+          <w:rFonts w:asciiTheme="minorHAnsi" w:hAnsiTheme="minorHAnsi" w:cstheme="minorHAnsi"/>
+          <w:sz w:val="22"/>
+          <w:szCs w:val="22"/>
+        </w:rPr>
+        <w:t xml:space="preserve">Cyber security’s core function is to protect the devices we all use (smartphones, laptops, </w:t>
+      </w:r>
+      <w:r>
+        <w:rPr>
+          <w:rFonts w:asciiTheme="minorHAnsi" w:hAnsiTheme="minorHAnsi" w:cstheme="minorHAnsi"/>
+          <w:sz w:val="22"/>
+          <w:szCs w:val="22"/>
+        </w:rPr>
+        <w:t>tablets,</w:t>
+      </w:r>
+      <w:r>
+        <w:rPr>
+          <w:rFonts w:asciiTheme="minorHAnsi" w:hAnsiTheme="minorHAnsi" w:cstheme="minorHAnsi"/>
+          <w:sz w:val="22"/>
+          <w:szCs w:val="22"/>
+        </w:rPr>
+        <w:t xml:space="preserve"> and computers), and the services we access – both online and at work – from theft or damage.</w:t>
+      </w:r>
+    </w:p>
+    <w:p>
+      <w:pPr>
+        <w:pStyle w:val="NormalWeb"/>
+        <w:spacing w:before="240" w:beforeAutospacing="0" w:after="240" w:afterAutospacing="0"/>
+        <w:jc w:val="both"/>
+        <w:rPr>
+          <w:rFonts w:asciiTheme="minorHAnsi" w:hAnsiTheme="minorHAnsi" w:cstheme="minorHAnsi"/>
+          <w:sz w:val="22"/>
+          <w:szCs w:val="22"/>
+        </w:rPr>
+      </w:pPr>
+      <w:r>
+        <w:rPr>
+          <w:rFonts w:asciiTheme="minorHAnsi" w:hAnsiTheme="minorHAnsi" w:cstheme="minorHAnsi"/>
+          <w:sz w:val="22"/>
+          <w:szCs w:val="22"/>
+        </w:rPr>
+        <w:t>It is also about preventing unauthorised access to the vast amounts of personal information we store on these devices, and online.</w:t>
+      </w:r>
+    </w:p>
+    <w:p>
+      <w:pPr>
+        <w:pStyle w:val="NormalWeb"/>
+        <w:spacing w:before="240" w:beforeAutospacing="0" w:after="240" w:afterAutospacing="0"/>
+        <w:jc w:val="both"/>
+        <w:rPr>
+          <w:rFonts w:asciiTheme="minorHAnsi" w:hAnsiTheme="minorHAnsi" w:cstheme="minorHAnsi"/>
+          <w:sz w:val="22"/>
+          <w:szCs w:val="22"/>
+        </w:rPr>
+      </w:pPr>
+      <w:r>
+        <w:rPr>
+          <w:rFonts w:asciiTheme="minorHAnsi" w:hAnsiTheme="minorHAnsi" w:cstheme="minorHAnsi"/>
+          <w:sz w:val="22"/>
+          <w:szCs w:val="22"/>
+        </w:rPr>
+        <w:t xml:space="preserve">Cyber security is important because smartphones, computers and the internet are now such a fundamental part of modern life, that is </w:t>
+      </w:r>
+      <w:proofErr w:type="gramStart"/>
+      <w:r>
+        <w:rPr>
+          <w:rFonts w:asciiTheme="minorHAnsi" w:hAnsiTheme="minorHAnsi" w:cstheme="minorHAnsi"/>
+          <w:sz w:val="22"/>
+          <w:szCs w:val="22"/>
+        </w:rPr>
+        <w:t>it’s</w:t>
+      </w:r>
+      <w:proofErr w:type="gramEnd"/>
+      <w:r>
+        <w:rPr>
+          <w:rFonts w:asciiTheme="minorHAnsi" w:hAnsiTheme="minorHAnsi" w:cstheme="minorHAnsi"/>
+          <w:sz w:val="22"/>
+          <w:szCs w:val="22"/>
+        </w:rPr>
+        <w:t xml:space="preserve"> difficult to image how we’d function without them.</w:t>
+      </w:r>
+    </w:p>
+    <w:p>
+      <w:pPr>
+        <w:pStyle w:val="NormalWeb"/>
+        <w:spacing w:before="240" w:beforeAutospacing="0" w:after="240" w:afterAutospacing="0"/>
+        <w:jc w:val="both"/>
+        <w:rPr>
+          <w:rFonts w:asciiTheme="minorHAnsi" w:hAnsiTheme="minorHAnsi" w:cstheme="minorHAnsi"/>
+          <w:sz w:val="22"/>
+          <w:szCs w:val="22"/>
+          <w:u w:val="single"/>
+        </w:rPr>
+      </w:pPr>
+      <w:r>
+        <w:rPr>
+          <w:rFonts w:asciiTheme="minorHAnsi" w:hAnsiTheme="minorHAnsi" w:cstheme="minorHAnsi"/>
+          <w:sz w:val="22"/>
+          <w:szCs w:val="22"/>
+          <w:u w:val="single"/>
+        </w:rPr>
+        <w:t>What is the likely impact?</w:t>
+      </w:r>
+    </w:p>
+    <w:p>
+      <w:pPr>
+        <w:pStyle w:val="NormalWeb"/>
+        <w:spacing w:before="240" w:beforeAutospacing="0" w:after="240" w:afterAutospacing="0"/>
+        <w:jc w:val="both"/>
+        <w:rPr>
+          <w:rFonts w:asciiTheme="minorHAnsi" w:hAnsiTheme="minorHAnsi" w:cstheme="minorHAnsi"/>
+          <w:sz w:val="22"/>
+          <w:szCs w:val="22"/>
+        </w:rPr>
+      </w:pPr>
+      <w:r>
+        <w:rPr>
+          <w:rFonts w:asciiTheme="minorHAnsi" w:hAnsiTheme="minorHAnsi" w:cstheme="minorHAnsi"/>
+          <w:sz w:val="22"/>
+          <w:szCs w:val="22"/>
+        </w:rPr>
+        <w:t>While cyber security tactics are evolving, so are successful cyber-attacks which if successful can cause major damage to your business.  Cyber security threats do not discriminate – all individuals and organisations that use networks are potential targets.</w:t>
+      </w:r>
+    </w:p>
+    <w:p>
+      <w:pPr>
+        <w:pStyle w:val="NormalWeb"/>
+        <w:spacing w:before="240" w:beforeAutospacing="0" w:after="240" w:afterAutospacing="0"/>
+        <w:jc w:val="both"/>
+        <w:rPr>
+          <w:rFonts w:asciiTheme="minorHAnsi" w:hAnsiTheme="minorHAnsi" w:cstheme="minorHAnsi"/>
+          <w:sz w:val="22"/>
+          <w:szCs w:val="22"/>
+        </w:rPr>
+      </w:pPr>
+      <w:r>
+        <w:rPr>
+          <w:rFonts w:asciiTheme="minorHAnsi" w:hAnsiTheme="minorHAnsi" w:cstheme="minorHAnsi"/>
+          <w:sz w:val="22"/>
+          <w:szCs w:val="22"/>
+        </w:rPr>
+        <w:t>Lack of cyber security can impact on substantial financial loss arising from theft of corporate information, financial information (e.g. bank details or credit card details), theft of money, disruption of trading and loss of business or contract. Reputational damage and erode the trust your customers have for you which can lead to loss of customers, sales, and reduction in profits.</w:t>
+      </w:r>
+    </w:p>
+    <w:p>
+      <w:pPr>
+        <w:pStyle w:val="NormalWeb"/>
+        <w:spacing w:before="240" w:beforeAutospacing="0" w:after="240" w:afterAutospacing="0"/>
+        <w:jc w:val="both"/>
+        <w:rPr>
+          <w:rFonts w:asciiTheme="minorHAnsi" w:hAnsiTheme="minorHAnsi" w:cstheme="minorHAnsi"/>
+          <w:sz w:val="22"/>
+          <w:szCs w:val="22"/>
+        </w:rPr>
+      </w:pPr>
+      <w:r>
+        <w:rPr>
+          <w:rFonts w:asciiTheme="minorHAnsi" w:hAnsiTheme="minorHAnsi" w:cstheme="minorHAnsi"/>
+          <w:sz w:val="22"/>
+          <w:szCs w:val="22"/>
+        </w:rPr>
+        <w:t>Data protection and privacy laws require you manage the security of all personal data you hold – whether on your staff or your customers. If this data is accidentally or deliberately compromised, and you have failed to deploy appropriate security measures, you may face fines and regulatory sanctions.</w:t>
+      </w:r>
+    </w:p>
+    <w:p>
+      <w:pPr>
+        <w:pStyle w:val="NormalWeb"/>
+        <w:spacing w:before="240" w:beforeAutospacing="0" w:after="240" w:afterAutospacing="0"/>
+        <w:jc w:val="both"/>
+        <w:rPr>
+          <w:rFonts w:asciiTheme="minorHAnsi" w:hAnsiTheme="minorHAnsi" w:cstheme="minorHAnsi"/>
+          <w:sz w:val="22"/>
+          <w:szCs w:val="22"/>
+          <w:u w:val="single"/>
+        </w:rPr>
+      </w:pPr>
+    </w:p>
+    <w:p>
+      <w:pPr>
+        <w:pStyle w:val="NormalWeb"/>
+        <w:spacing w:before="240" w:beforeAutospacing="0" w:after="240" w:afterAutospacing="0"/>
+        <w:jc w:val="both"/>
+        <w:rPr>
+          <w:rFonts w:asciiTheme="minorHAnsi" w:hAnsiTheme="minorHAnsi" w:cstheme="minorHAnsi"/>
+          <w:sz w:val="22"/>
+          <w:szCs w:val="22"/>
+          <w:u w:val="single"/>
+        </w:rPr>
+      </w:pPr>
+    </w:p>
+    <w:p>
+      <w:pPr>
+        <w:pStyle w:val="NormalWeb"/>
+        <w:spacing w:before="240" w:beforeAutospacing="0" w:after="240" w:afterAutospacing="0"/>
+        <w:jc w:val="both"/>
+        <w:rPr>
+          <w:rFonts w:asciiTheme="minorHAnsi" w:hAnsiTheme="minorHAnsi" w:cstheme="minorHAnsi"/>
+          <w:sz w:val="22"/>
+          <w:szCs w:val="22"/>
+          <w:u w:val="single"/>
+        </w:rPr>
+      </w:pPr>
+      <w:r>
+        <w:rPr>
+          <w:rFonts w:asciiTheme="minorHAnsi" w:hAnsiTheme="minorHAnsi" w:cstheme="minorHAnsi"/>
+          <w:sz w:val="22"/>
+          <w:szCs w:val="22"/>
+          <w:u w:val="single"/>
+        </w:rPr>
+        <w:lastRenderedPageBreak/>
+        <w:t>How will this affect you?</w:t>
+      </w:r>
+    </w:p>
+    <w:p>
+      <w:pPr>
+        <w:pStyle w:val="NormalWeb"/>
+        <w:spacing w:before="240" w:beforeAutospacing="0" w:after="240" w:afterAutospacing="0"/>
+        <w:jc w:val="both"/>
+        <w:rPr>
+          <w:rFonts w:asciiTheme="minorHAnsi" w:hAnsiTheme="minorHAnsi" w:cstheme="minorHAnsi"/>
+          <w:sz w:val="22"/>
+          <w:szCs w:val="22"/>
+        </w:rPr>
+      </w:pPr>
+      <w:r>
+        <w:rPr>
+          <w:rFonts w:asciiTheme="minorHAnsi" w:hAnsiTheme="minorHAnsi" w:cstheme="minorHAnsi"/>
+          <w:sz w:val="22"/>
+          <w:szCs w:val="22"/>
+        </w:rPr>
+        <w:t>Let us face it; we live in a digital world using social media, emails etc. Identity theft is a hug issues, where hackers steal an individual’s personal information and sell it for profit.  This also puts the personal safety of an individual and his or her family at risk.</w:t>
+      </w:r>
+    </w:p>
+    <w:p>
+      <w:pPr>
+        <w:pStyle w:val="NormalWeb"/>
+        <w:spacing w:before="240" w:beforeAutospacing="0" w:after="240" w:afterAutospacing="0"/>
+        <w:jc w:val="both"/>
+        <w:rPr>
+          <w:rFonts w:asciiTheme="minorHAnsi" w:hAnsiTheme="minorHAnsi" w:cstheme="minorHAnsi"/>
+          <w:sz w:val="22"/>
+          <w:szCs w:val="22"/>
+        </w:rPr>
+      </w:pPr>
+      <w:r>
+        <w:rPr>
+          <w:rFonts w:asciiTheme="minorHAnsi" w:hAnsiTheme="minorHAnsi" w:cstheme="minorHAnsi"/>
+          <w:sz w:val="22"/>
+          <w:szCs w:val="22"/>
+        </w:rPr>
+        <w:t>Our work lives, personal lives and finances have all begun gravitating toward the world of internet, mobile computing, and electronic media.  Unfortunately, this widespread phenomenon makes us more vulnerable than ever to malicious attacks.</w:t>
+      </w:r>
+    </w:p>
+    <w:p>
+      <w:pPr>
+        <w:pStyle w:val="NormalWeb"/>
+        <w:spacing w:before="240" w:beforeAutospacing="0" w:after="240" w:afterAutospacing="0"/>
+        <w:jc w:val="both"/>
+        <w:rPr>
+          <w:rFonts w:asciiTheme="minorHAnsi" w:hAnsiTheme="minorHAnsi" w:cstheme="minorHAnsi"/>
+          <w:sz w:val="22"/>
+          <w:szCs w:val="22"/>
+        </w:rPr>
+      </w:pPr>
+      <w:r>
+        <w:rPr>
+          <w:rFonts w:asciiTheme="minorHAnsi" w:hAnsiTheme="minorHAnsi" w:cstheme="minorHAnsi"/>
+          <w:sz w:val="22"/>
+          <w:szCs w:val="22"/>
+        </w:rPr>
+        <w:t>Cybersecurity keeps us safe from hackers, cyber criminals, and other agents of fraud.</w:t>
+      </w:r>
+    </w:p>
+    <w:p>
+      <w:pPr>
+        <w:pStyle w:val="NormalWeb"/>
+        <w:spacing w:before="240" w:beforeAutospacing="0" w:after="240" w:afterAutospacing="0"/>
+        <w:jc w:val="both"/>
+        <w:rPr>
+          <w:rFonts w:asciiTheme="minorHAnsi" w:hAnsiTheme="minorHAnsi" w:cstheme="minorHAnsi"/>
+          <w:sz w:val="22"/>
+          <w:szCs w:val="22"/>
+        </w:rPr>
+      </w:pPr>
+      <w:r>
+        <w:rPr>
+          <w:rFonts w:asciiTheme="minorHAnsi" w:hAnsiTheme="minorHAnsi" w:cstheme="minorHAnsi"/>
+          <w:noProof/>
+          <w:sz w:val="22"/>
+          <w:szCs w:val="22"/>
+          <w:u w:val="single"/>
+        </w:rPr>
+        <w:drawing>
+          <wp:anchor distT="0" distB="0" distL="114300" distR="114300" simplePos="0" relativeHeight="251667456" behindDoc="1" locked="0" layoutInCell="1" allowOverlap="1" wp14:anchorId="5A7828B7" wp14:editId="6A09C112">
+            <wp:simplePos x="0" y="0"/>
+            <wp:positionH relativeFrom="margin">
+              <wp:posOffset>2771775</wp:posOffset>
+            </wp:positionH>
+            <wp:positionV relativeFrom="paragraph">
+              <wp:posOffset>104140</wp:posOffset>
+            </wp:positionV>
+            <wp:extent cx="2638425" cy="1092200"/>
+            <wp:effectExtent l="0" t="0" r="9525" b="0"/>
+            <wp:wrapTight wrapText="bothSides">
+              <wp:wrapPolygon edited="0">
+                <wp:start x="0" y="0"/>
+                <wp:lineTo x="0" y="21098"/>
+                <wp:lineTo x="21522" y="21098"/>
+                <wp:lineTo x="21522" y="0"/>
+                <wp:lineTo x="0" y="0"/>
+              </wp:wrapPolygon>
+            </wp:wrapTight>
+            <wp:docPr id="11" name="Picture 11"/>
+            <wp:cNvGraphicFramePr>
+              <a:graphicFrameLocks xmlns:a="http://schemas.openxmlformats.org/drawingml/2006/main" noChangeAspect="1"/>
+            </wp:cNvGraphicFramePr>
+            <a:graphic xmlns:a="http://schemas.openxmlformats.org/drawingml/2006/main">
+              <a:graphicData uri="http://schemas.openxmlformats.org/drawingml/2006/picture">
+                <pic:pic xmlns:pic="http://schemas.openxmlformats.org/drawingml/2006/picture">
+                  <pic:nvPicPr>
+                    <pic:cNvPr id="0" name="Picture 5"/>
+                    <pic:cNvPicPr>
+                      <a:picLocks noChangeAspect="1" noChangeArrowheads="1"/>
+                    </pic:cNvPicPr>
+                  </pic:nvPicPr>
+                  <pic:blipFill>
+                    <a:blip r:embed="rId20">
+                      <a:extLst>
+                        <a:ext uri="{28A0092B-C50C-407E-A947-70E740481C1C}">
+                          <a14:useLocalDpi xmlns:a14="http://schemas.microsoft.com/office/drawing/2010/main" val="0"/>
+                        </a:ext>
+                      </a:extLst>
+                    </a:blip>
+                    <a:srcRect/>
+                    <a:stretch>
+                      <a:fillRect/>
+                    </a:stretch>
+                  </pic:blipFill>
+                  <pic:spPr bwMode="auto">
+                    <a:xfrm>
+                      <a:off x="0" y="0"/>
+                      <a:ext cx="2638425" cy="1092200"/>
+                    </a:xfrm>
+                    <a:prstGeom prst="rect">
+                      <a:avLst/>
+                    </a:prstGeom>
+                    <a:noFill/>
+                    <a:ln>
+                      <a:noFill/>
+                    </a:ln>
+                  </pic:spPr>
+                </pic:pic>
+              </a:graphicData>
+            </a:graphic>
+            <wp14:sizeRelH relativeFrom="margin">
+              <wp14:pctWidth>0</wp14:pctWidth>
+            </wp14:sizeRelH>
+            <wp14:sizeRelV relativeFrom="margin">
+              <wp14:pctHeight>0</wp14:pctHeight>
+            </wp14:sizeRelV>
+          </wp:anchor>
+        </w:drawing>
+      </w:r>
+    </w:p>
+    <w:p>
+      <w:pPr>
+        <w:pStyle w:val="NormalWeb"/>
+        <w:spacing w:before="240" w:beforeAutospacing="0" w:after="240" w:afterAutospacing="0"/>
+        <w:jc w:val="both"/>
         <w:rPr>
           <w:rFonts w:asciiTheme="minorHAnsi" w:hAnsiTheme="minorHAnsi" w:cstheme="minorHAnsi"/>
           <w:b/>
@@ -6819,6 +6895,305 @@
           <w:szCs w:val="26"/>
           <w:u w:val="single"/>
         </w:rPr>
+      </w:pPr>
+      <w:r>
+        <w:rPr>
+          <w:rFonts w:asciiTheme="minorHAnsi" w:hAnsiTheme="minorHAnsi" w:cstheme="minorHAnsi"/>
+          <w:b/>
+          <w:bCs/>
+          <w:iCs/>
+          <w:sz w:val="26"/>
+          <w:szCs w:val="26"/>
+          <w:u w:val="single"/>
+        </w:rPr>
+        <w:t>Blockchain and cryptocurrencies</w:t>
+      </w:r>
+    </w:p>
+    <w:p>
+      <w:pPr>
+        <w:pStyle w:val="NormalWeb"/>
+        <w:spacing w:before="240" w:beforeAutospacing="0" w:after="240" w:afterAutospacing="0"/>
+        <w:jc w:val="both"/>
+        <w:rPr>
+          <w:rFonts w:asciiTheme="minorHAnsi" w:hAnsiTheme="minorHAnsi" w:cstheme="minorHAnsi"/>
+          <w:sz w:val="22"/>
+          <w:szCs w:val="22"/>
+          <w:u w:val="single"/>
+        </w:rPr>
+      </w:pPr>
+      <w:r>
+        <w:rPr>
+          <w:rFonts w:asciiTheme="minorHAnsi" w:hAnsiTheme="minorHAnsi" w:cstheme="minorHAnsi"/>
+          <w:sz w:val="22"/>
+          <w:szCs w:val="22"/>
+          <w:u w:val="single"/>
+        </w:rPr>
+        <w:t>What does it do?</w:t>
+      </w:r>
+    </w:p>
+    <w:p>
+      <w:pPr>
+        <w:pStyle w:val="NormalWeb"/>
+        <w:spacing w:before="240" w:beforeAutospacing="0" w:after="240" w:afterAutospacing="0"/>
+        <w:jc w:val="both"/>
+        <w:rPr>
+          <w:rFonts w:asciiTheme="minorHAnsi" w:hAnsiTheme="minorHAnsi" w:cstheme="minorHAnsi"/>
+          <w:sz w:val="22"/>
+          <w:szCs w:val="22"/>
+          <w:u w:val="single"/>
+        </w:rPr>
+      </w:pPr>
+    </w:p>
+    <w:p>
+      <w:pPr>
+        <w:pStyle w:val="NormalWeb"/>
+        <w:shd w:val="clear" w:color="auto" w:fill="FFFFFF"/>
+        <w:jc w:val="both"/>
+        <w:rPr>
+          <w:rFonts w:asciiTheme="minorHAnsi" w:hAnsiTheme="minorHAnsi" w:cstheme="minorHAnsi"/>
+          <w:spacing w:val="2"/>
+          <w:sz w:val="22"/>
+          <w:szCs w:val="22"/>
+        </w:rPr>
+      </w:pPr>
+      <w:r>
+        <w:rPr>
+          <w:rFonts w:asciiTheme="minorHAnsi" w:hAnsiTheme="minorHAnsi" w:cstheme="minorHAnsi"/>
+          <w:spacing w:val="2"/>
+          <w:sz w:val="22"/>
+          <w:szCs w:val="22"/>
+        </w:rPr>
+        <w:t>A blockchain is a decentralised database that chronologically and securely records transactions.  Given its data is resistant to modification, blockchains in business are being explored in a variety of industries due to their high security performance.</w:t>
+      </w:r>
+    </w:p>
+    <w:p>
+      <w:pPr>
+        <w:pStyle w:val="NormalWeb"/>
+        <w:shd w:val="clear" w:color="auto" w:fill="FFFFFF"/>
+        <w:jc w:val="both"/>
+        <w:rPr>
+          <w:rFonts w:asciiTheme="minorHAnsi" w:hAnsiTheme="minorHAnsi" w:cstheme="minorHAnsi"/>
+          <w:spacing w:val="2"/>
+          <w:sz w:val="22"/>
+          <w:szCs w:val="22"/>
+        </w:rPr>
+      </w:pPr>
+      <w:r>
+        <w:rPr>
+          <w:rFonts w:asciiTheme="minorHAnsi" w:hAnsiTheme="minorHAnsi" w:cstheme="minorHAnsi"/>
+          <w:spacing w:val="2"/>
+          <w:sz w:val="22"/>
+          <w:szCs w:val="22"/>
+        </w:rPr>
+        <w:t>Cryptocurrency is a digital currency where encryption techniques are used to regulate the generation of units and verify the transfer of funds, operating independently of a central bank.  Bitcoin is one example of cryptocurrency. Cryptocurrency short-circuits the need for time-consuming administration logs of maintenance contracts and tasks.</w:t>
+      </w:r>
+    </w:p>
+    <w:p>
+      <w:pPr>
+        <w:pStyle w:val="NormalWeb"/>
+        <w:spacing w:before="240" w:beforeAutospacing="0" w:after="240" w:afterAutospacing="0"/>
+        <w:jc w:val="both"/>
+        <w:rPr>
+          <w:rFonts w:asciiTheme="minorHAnsi" w:hAnsiTheme="minorHAnsi" w:cstheme="minorHAnsi"/>
+          <w:sz w:val="22"/>
+          <w:szCs w:val="22"/>
+          <w:u w:val="single"/>
+        </w:rPr>
+      </w:pPr>
+      <w:bookmarkStart w:id="0" w:name="_Hlk45468946"/>
+      <w:r>
+        <w:rPr>
+          <w:rFonts w:asciiTheme="minorHAnsi" w:hAnsiTheme="minorHAnsi" w:cstheme="minorHAnsi"/>
+          <w:sz w:val="22"/>
+          <w:szCs w:val="22"/>
+          <w:u w:val="single"/>
+        </w:rPr>
+        <w:t>What is the likely impact?</w:t>
+      </w:r>
+      <w:bookmarkEnd w:id="0"/>
+    </w:p>
+    <w:p>
+      <w:pPr>
+        <w:pStyle w:val="NormalWeb"/>
+        <w:shd w:val="clear" w:color="auto" w:fill="FFFFFF"/>
+        <w:jc w:val="both"/>
+        <w:rPr>
+          <w:rFonts w:asciiTheme="minorHAnsi" w:hAnsiTheme="minorHAnsi" w:cstheme="minorHAnsi"/>
+          <w:sz w:val="22"/>
+          <w:szCs w:val="22"/>
+        </w:rPr>
+      </w:pPr>
+      <w:r>
+        <w:rPr>
+          <w:rFonts w:asciiTheme="minorHAnsi" w:hAnsiTheme="minorHAnsi" w:cstheme="minorHAnsi"/>
+          <w:sz w:val="22"/>
+          <w:szCs w:val="22"/>
+        </w:rPr>
+        <w:t>Blockchain technology has massive possibilities that will impact the future as we know it, and 80% of banking experts say that the blockchain technology will cause many changes in the next 20 years.  Blockchain will change the way we handle and manage online transactions which will more than likely disrupt the banking and financial industry.  Any transactions that are carried out through the blockchain system are much more secure and transparent.</w:t>
+      </w:r>
+    </w:p>
+    <w:p>
+      <w:pPr>
+        <w:pStyle w:val="NormalWeb"/>
+        <w:shd w:val="clear" w:color="auto" w:fill="FFFFFF"/>
+        <w:jc w:val="both"/>
+        <w:rPr>
+          <w:rFonts w:asciiTheme="minorHAnsi" w:hAnsiTheme="minorHAnsi" w:cstheme="minorHAnsi"/>
+          <w:sz w:val="22"/>
+          <w:szCs w:val="22"/>
+        </w:rPr>
+      </w:pPr>
+      <w:r>
+        <w:rPr>
+          <w:rFonts w:asciiTheme="minorHAnsi" w:hAnsiTheme="minorHAnsi" w:cstheme="minorHAnsi"/>
+          <w:sz w:val="22"/>
+          <w:szCs w:val="22"/>
+        </w:rPr>
+        <w:t>Businesses would be prone to using the blockchain system because of its various benefits. These benefits include time and cost efficiency, timesaving (and time is money in business), privacy, security, fraud reduction, smart contracts, record keeping, and decentralization. Besides, blockchain storage costs can reduce the price of cloud computing up to 50%-100%. Why would a business avoid using blockchain technology?</w:t>
+      </w:r>
+    </w:p>
+    <w:p>
+      <w:pPr>
+        <w:pStyle w:val="NormalWeb"/>
+        <w:shd w:val="clear" w:color="auto" w:fill="FFFFFF"/>
+        <w:jc w:val="both"/>
+        <w:rPr>
+          <w:rFonts w:asciiTheme="minorHAnsi" w:hAnsiTheme="minorHAnsi" w:cstheme="minorHAnsi"/>
+          <w:sz w:val="22"/>
+          <w:szCs w:val="22"/>
+          <w:u w:val="single"/>
+        </w:rPr>
+      </w:pPr>
+      <w:bookmarkStart w:id="1" w:name="_Hlk45469012"/>
+      <w:r>
+        <w:rPr>
+          <w:rFonts w:asciiTheme="minorHAnsi" w:hAnsiTheme="minorHAnsi" w:cstheme="minorHAnsi"/>
+          <w:sz w:val="22"/>
+          <w:szCs w:val="22"/>
+          <w:u w:val="single"/>
+        </w:rPr>
+        <w:t>How will this affect you?</w:t>
+      </w:r>
+      <w:bookmarkEnd w:id="1"/>
+    </w:p>
+    <w:p>
+      <w:pPr>
+        <w:spacing w:before="225" w:after="75" w:line="240" w:lineRule="auto"/>
+        <w:jc w:val="both"/>
+        <w:rPr>
+          <w:rFonts w:cstheme="minorHAnsi"/>
+          <w:sz w:val="22"/>
+          <w:szCs w:val="22"/>
+          <w:lang w:eastAsia="en-AU"/>
+        </w:rPr>
+      </w:pPr>
+      <w:r>
+        <w:rPr>
+          <w:rFonts w:cstheme="minorHAnsi"/>
+          <w:sz w:val="22"/>
+          <w:szCs w:val="22"/>
+          <w:lang w:eastAsia="en-AU"/>
+        </w:rPr>
+        <w:t xml:space="preserve">The social impact of blockchain technology has already begun to be realised and this may just be the tip of the iceberg. Cryptocurrencies have already provided doubts over financial services through digital wallets, the rollout of ATMs and the provision of loans and payment systems. When </w:t>
+      </w:r>
+      <w:proofErr w:type="gramStart"/>
+      <w:r>
+        <w:rPr>
+          <w:rFonts w:cstheme="minorHAnsi"/>
+          <w:sz w:val="22"/>
+          <w:szCs w:val="22"/>
+          <w:lang w:eastAsia="en-AU"/>
+        </w:rPr>
+        <w:t xml:space="preserve">considering </w:t>
+      </w:r>
+      <w:r>
+        <w:rPr>
+          <w:rFonts w:cstheme="minorHAnsi"/>
+          <w:sz w:val="22"/>
+          <w:szCs w:val="22"/>
+          <w:lang w:eastAsia="en-AU"/>
+        </w:rPr>
+        <w:lastRenderedPageBreak/>
+        <w:t>the fact that</w:t>
+      </w:r>
+      <w:proofErr w:type="gramEnd"/>
+      <w:r>
+        <w:rPr>
+          <w:rFonts w:cstheme="minorHAnsi"/>
+          <w:sz w:val="22"/>
+          <w:szCs w:val="22"/>
+          <w:lang w:eastAsia="en-AU"/>
+        </w:rPr>
+        <w:t xml:space="preserve"> there are more than 2 billion people in the world today without a bank account, such shift is certainly a life changer and can only be a positive one. </w:t>
+      </w:r>
+    </w:p>
+    <w:p>
+      <w:pPr>
+        <w:spacing w:before="225" w:after="75" w:line="240" w:lineRule="auto"/>
+        <w:jc w:val="both"/>
+        <w:rPr>
+          <w:rFonts w:cstheme="minorHAnsi"/>
+          <w:sz w:val="22"/>
+          <w:szCs w:val="22"/>
+          <w:lang w:eastAsia="en-AU"/>
+        </w:rPr>
+      </w:pPr>
+      <w:r>
+        <w:rPr>
+          <w:rFonts w:cstheme="minorHAnsi"/>
+          <w:sz w:val="22"/>
+          <w:szCs w:val="22"/>
+          <w:lang w:eastAsia="en-AU"/>
+        </w:rPr>
+        <w:t>Decentralizing away from governments and the control over people’s lives will likely be embraced by many and the social implications can be quite significant. One only needs to consider the spate of identity thefts that have hit the news in recent years. Handing the control of identification to the people would certainly eliminate such events and allow people to reveal information with trust.</w:t>
+      </w:r>
+    </w:p>
+    <w:p>
+      <w:pPr>
+        <w:spacing w:before="225" w:after="75" w:line="240" w:lineRule="auto"/>
+        <w:jc w:val="both"/>
+        <w:rPr>
+          <w:rFonts w:cstheme="minorHAnsi"/>
+          <w:sz w:val="22"/>
+          <w:szCs w:val="22"/>
+          <w:lang w:eastAsia="en-AU"/>
+        </w:rPr>
+      </w:pPr>
+      <w:r>
+        <w:rPr>
+          <w:rFonts w:cstheme="minorHAnsi"/>
+          <w:sz w:val="22"/>
+          <w:szCs w:val="22"/>
+          <w:lang w:eastAsia="en-AU"/>
+        </w:rPr>
+        <w:t>Taking it one step further, blockchain technology is well placed to remove the possibility of vote rigging and all the other negatives associated with the current process. In certain countries, we have heard of voters being intimidated or worse for polling stations that have been shut down by governments in an attempt to control the outcomes in a world where true democracy has been brought into question. Of course, with a new technology, there are new obstacles and problems that will come but the cycle goes on and those new problems will be solved with more sophisticated solutions.</w:t>
+      </w:r>
+    </w:p>
+    <w:p>
+      <w:pPr>
+        <w:pStyle w:val="NormalWeb"/>
+        <w:spacing w:before="240" w:beforeAutospacing="0" w:after="240" w:afterAutospacing="0"/>
+        <w:jc w:val="both"/>
+        <w:rPr>
+          <w:rFonts w:asciiTheme="minorHAnsi" w:hAnsiTheme="minorHAnsi" w:cstheme="minorHAnsi"/>
+          <w:b/>
+          <w:bCs/>
+          <w:iCs/>
+          <w:sz w:val="26"/>
+          <w:szCs w:val="26"/>
+          <w:u w:val="single"/>
+        </w:rPr>
+      </w:pPr>
+      <w:r>
+        <w:rPr>
+          <w:rFonts w:asciiTheme="minorHAnsi" w:hAnsiTheme="minorHAnsi" w:cstheme="minorHAnsi"/>
+          <w:b/>
+          <w:bCs/>
+          <w:iCs/>
+          <w:sz w:val="26"/>
+          <w:szCs w:val="26"/>
+          <w:u w:val="single"/>
+        </w:rPr>
         <w:t>Natural Language Processing (NLP) and chatterbots</w:t>
       </w:r>
     </w:p>
@@ -7058,6 +7433,7 @@
           <w:sz w:val="32"/>
           <w:szCs w:val="32"/>
         </w:rPr>
+        <w:lastRenderedPageBreak/>
         <w:t>Project ideas</w:t>
       </w:r>
     </w:p>
@@ -7115,16 +7491,7 @@
           <w:sz w:val="22"/>
           <w:szCs w:val="22"/>
         </w:rPr>
-        <w:t xml:space="preserve">Energetic imperials will be creating an app that assists people in a time of crisis. The app will help people stay connected to others, have professionals to discuss mental health challenges with and keep updated with changes in the current climate and news. At this stage, the app would be primarily based around support for those who have tested positive to COVID-19 with the opportunity to use it for other health issues and crisis’s in the future. We chose this as our project due to the current climate </w:t>
-      </w:r>
-      <w:r>
-        <w:rPr>
-          <w:rFonts w:asciiTheme="minorHAnsi" w:hAnsiTheme="minorHAnsi" w:cstheme="minorHAnsi"/>
-          <w:sz w:val="22"/>
-          <w:szCs w:val="22"/>
-        </w:rPr>
-        <w:lastRenderedPageBreak/>
-        <w:t>people around the world are living in and our recognition of individuals struggling with the isolation associated with COVID-19.</w:t>
+        <w:t>Energetic imperials will be creating an app that assists people in a time of crisis. The app will help people stay connected to others, have professionals to discuss mental health challenges with and keep updated with changes in the current climate and news. At this stage, the app would be primarily based around support for those who have tested positive to COVID-19 with the opportunity to use it for other health issues and crisis’s in the future. We chose this as our project due to the current climate people around the world are living in and our recognition of individuals struggling with the isolation associated with COVID-19.</w:t>
       </w:r>
     </w:p>
     <w:p>
@@ -7162,17 +7529,6 @@
           <w:szCs w:val="22"/>
         </w:rPr>
       </w:pPr>
-    </w:p>
-    <w:p>
-      <w:pPr>
-        <w:pStyle w:val="Default"/>
-        <w:jc w:val="both"/>
-        <w:rPr>
-          <w:rFonts w:asciiTheme="minorHAnsi" w:hAnsiTheme="minorHAnsi" w:cstheme="minorHAnsi"/>
-          <w:sz w:val="22"/>
-          <w:szCs w:val="22"/>
-        </w:rPr>
-      </w:pPr>
       <w:r>
         <w:rPr>
           <w:rFonts w:asciiTheme="minorHAnsi" w:hAnsiTheme="minorHAnsi" w:cstheme="minorHAnsi"/>
@@ -7319,6 +7675,7 @@
           <w:szCs w:val="26"/>
           <w:u w:val="single"/>
         </w:rPr>
+        <w:lastRenderedPageBreak/>
         <w:t>Tools, Skills and Technologies Required</w:t>
       </w:r>
     </w:p>
@@ -7430,7 +7787,6 @@
           <w:sz w:val="22"/>
           <w:szCs w:val="22"/>
         </w:rPr>
-        <w:lastRenderedPageBreak/>
         <w:t xml:space="preserve">Skills in data engineering </w:t>
       </w:r>
     </w:p>
@@ -7526,6 +7882,260 @@
     </w:p>
     <w:p>
       <w:pPr>
+        <w:pStyle w:val="Default"/>
+        <w:jc w:val="both"/>
+        <w:rPr>
+          <w:rFonts w:asciiTheme="minorHAnsi" w:hAnsiTheme="minorHAnsi" w:cstheme="minorHAnsi"/>
+          <w:sz w:val="22"/>
+          <w:szCs w:val="22"/>
+        </w:rPr>
+      </w:pPr>
+    </w:p>
+    <w:p>
+      <w:pPr>
+        <w:pStyle w:val="Default"/>
+        <w:jc w:val="both"/>
+        <w:rPr>
+          <w:rFonts w:asciiTheme="minorHAnsi" w:hAnsiTheme="minorHAnsi" w:cstheme="minorHAnsi"/>
+          <w:sz w:val="22"/>
+          <w:szCs w:val="22"/>
+        </w:rPr>
+      </w:pPr>
+      <w:r>
+        <w:rPr>
+          <w:rFonts w:asciiTheme="minorHAnsi" w:hAnsiTheme="minorHAnsi" w:cstheme="minorHAnsi"/>
+          <w:noProof/>
+          <w:sz w:val="22"/>
+          <w:szCs w:val="22"/>
+        </w:rPr>
+        <w:drawing>
+          <wp:anchor distT="0" distB="0" distL="114300" distR="114300" simplePos="0" relativeHeight="251668480" behindDoc="1" locked="0" layoutInCell="1" allowOverlap="1" wp14:anchorId="1E0E31B0" wp14:editId="50E59727">
+            <wp:simplePos x="0" y="0"/>
+            <wp:positionH relativeFrom="margin">
+              <wp:align>center</wp:align>
+            </wp:positionH>
+            <wp:positionV relativeFrom="paragraph">
+              <wp:posOffset>144145</wp:posOffset>
+            </wp:positionV>
+            <wp:extent cx="4612640" cy="2886075"/>
+            <wp:effectExtent l="0" t="0" r="0" b="9525"/>
+            <wp:wrapTight wrapText="bothSides">
+              <wp:wrapPolygon edited="0">
+                <wp:start x="0" y="0"/>
+                <wp:lineTo x="0" y="21529"/>
+                <wp:lineTo x="21499" y="21529"/>
+                <wp:lineTo x="21499" y="0"/>
+                <wp:lineTo x="0" y="0"/>
+              </wp:wrapPolygon>
+            </wp:wrapTight>
+            <wp:docPr id="12" name="Picture 12"/>
+            <wp:cNvGraphicFramePr>
+              <a:graphicFrameLocks xmlns:a="http://schemas.openxmlformats.org/drawingml/2006/main" noChangeAspect="1"/>
+            </wp:cNvGraphicFramePr>
+            <a:graphic xmlns:a="http://schemas.openxmlformats.org/drawingml/2006/main">
+              <a:graphicData uri="http://schemas.openxmlformats.org/drawingml/2006/picture">
+                <pic:pic xmlns:pic="http://schemas.openxmlformats.org/drawingml/2006/picture">
+                  <pic:nvPicPr>
+                    <pic:cNvPr id="0" name="Picture 6"/>
+                    <pic:cNvPicPr>
+                      <a:picLocks noChangeAspect="1" noChangeArrowheads="1"/>
+                    </pic:cNvPicPr>
+                  </pic:nvPicPr>
+                  <pic:blipFill>
+                    <a:blip r:embed="rId21">
+                      <a:extLst>
+                        <a:ext uri="{28A0092B-C50C-407E-A947-70E740481C1C}">
+                          <a14:useLocalDpi xmlns:a14="http://schemas.microsoft.com/office/drawing/2010/main" val="0"/>
+                        </a:ext>
+                      </a:extLst>
+                    </a:blip>
+                    <a:srcRect/>
+                    <a:stretch>
+                      <a:fillRect/>
+                    </a:stretch>
+                  </pic:blipFill>
+                  <pic:spPr bwMode="auto">
+                    <a:xfrm>
+                      <a:off x="0" y="0"/>
+                      <a:ext cx="4612640" cy="2886075"/>
+                    </a:xfrm>
+                    <a:prstGeom prst="rect">
+                      <a:avLst/>
+                    </a:prstGeom>
+                    <a:noFill/>
+                    <a:ln>
+                      <a:noFill/>
+                    </a:ln>
+                  </pic:spPr>
+                </pic:pic>
+              </a:graphicData>
+            </a:graphic>
+            <wp14:sizeRelH relativeFrom="margin">
+              <wp14:pctWidth>0</wp14:pctWidth>
+            </wp14:sizeRelH>
+            <wp14:sizeRelV relativeFrom="margin">
+              <wp14:pctHeight>0</wp14:pctHeight>
+            </wp14:sizeRelV>
+          </wp:anchor>
+        </w:drawing>
+      </w:r>
+    </w:p>
+    <w:p>
+      <w:pPr>
+        <w:pStyle w:val="Default"/>
+        <w:jc w:val="both"/>
+        <w:rPr>
+          <w:rFonts w:asciiTheme="minorHAnsi" w:hAnsiTheme="minorHAnsi" w:cstheme="minorHAnsi"/>
+          <w:sz w:val="22"/>
+          <w:szCs w:val="22"/>
+        </w:rPr>
+      </w:pPr>
+    </w:p>
+    <w:p>
+      <w:pPr>
+        <w:pStyle w:val="Default"/>
+        <w:jc w:val="both"/>
+        <w:rPr>
+          <w:rFonts w:asciiTheme="minorHAnsi" w:hAnsiTheme="minorHAnsi" w:cstheme="minorHAnsi"/>
+          <w:sz w:val="22"/>
+          <w:szCs w:val="22"/>
+        </w:rPr>
+      </w:pPr>
+    </w:p>
+    <w:p>
+      <w:pPr>
+        <w:pStyle w:val="Default"/>
+        <w:jc w:val="both"/>
+        <w:rPr>
+          <w:rFonts w:asciiTheme="minorHAnsi" w:hAnsiTheme="minorHAnsi" w:cstheme="minorHAnsi"/>
+          <w:sz w:val="22"/>
+          <w:szCs w:val="22"/>
+        </w:rPr>
+      </w:pPr>
+    </w:p>
+    <w:p>
+      <w:pPr>
+        <w:pStyle w:val="Default"/>
+        <w:jc w:val="both"/>
+        <w:rPr>
+          <w:rFonts w:asciiTheme="minorHAnsi" w:hAnsiTheme="minorHAnsi" w:cstheme="minorHAnsi"/>
+          <w:sz w:val="22"/>
+          <w:szCs w:val="22"/>
+        </w:rPr>
+      </w:pPr>
+    </w:p>
+    <w:p>
+      <w:pPr>
+        <w:pStyle w:val="Default"/>
+        <w:jc w:val="both"/>
+        <w:rPr>
+          <w:rFonts w:asciiTheme="minorHAnsi" w:hAnsiTheme="minorHAnsi" w:cstheme="minorHAnsi"/>
+          <w:sz w:val="22"/>
+          <w:szCs w:val="22"/>
+        </w:rPr>
+      </w:pPr>
+    </w:p>
+    <w:p>
+      <w:pPr>
+        <w:pStyle w:val="Default"/>
+        <w:jc w:val="both"/>
+        <w:rPr>
+          <w:rFonts w:asciiTheme="minorHAnsi" w:hAnsiTheme="minorHAnsi" w:cstheme="minorHAnsi"/>
+          <w:sz w:val="22"/>
+          <w:szCs w:val="22"/>
+        </w:rPr>
+      </w:pPr>
+    </w:p>
+    <w:p>
+      <w:pPr>
+        <w:pStyle w:val="Default"/>
+        <w:jc w:val="both"/>
+        <w:rPr>
+          <w:rFonts w:asciiTheme="minorHAnsi" w:hAnsiTheme="minorHAnsi" w:cstheme="minorHAnsi"/>
+          <w:sz w:val="22"/>
+          <w:szCs w:val="22"/>
+        </w:rPr>
+      </w:pPr>
+    </w:p>
+    <w:p>
+      <w:pPr>
+        <w:pStyle w:val="Default"/>
+        <w:jc w:val="both"/>
+        <w:rPr>
+          <w:rFonts w:asciiTheme="minorHAnsi" w:hAnsiTheme="minorHAnsi" w:cstheme="minorHAnsi"/>
+          <w:sz w:val="22"/>
+          <w:szCs w:val="22"/>
+        </w:rPr>
+      </w:pPr>
+    </w:p>
+    <w:p>
+      <w:pPr>
+        <w:pStyle w:val="Default"/>
+        <w:jc w:val="both"/>
+        <w:rPr>
+          <w:rFonts w:asciiTheme="minorHAnsi" w:hAnsiTheme="minorHAnsi" w:cstheme="minorHAnsi"/>
+          <w:sz w:val="22"/>
+          <w:szCs w:val="22"/>
+        </w:rPr>
+      </w:pPr>
+    </w:p>
+    <w:p>
+      <w:pPr>
+        <w:pStyle w:val="Default"/>
+        <w:jc w:val="both"/>
+        <w:rPr>
+          <w:rFonts w:asciiTheme="minorHAnsi" w:hAnsiTheme="minorHAnsi" w:cstheme="minorHAnsi"/>
+          <w:sz w:val="22"/>
+          <w:szCs w:val="22"/>
+        </w:rPr>
+      </w:pPr>
+    </w:p>
+    <w:p>
+      <w:pPr>
+        <w:pStyle w:val="Default"/>
+        <w:jc w:val="both"/>
+        <w:rPr>
+          <w:rFonts w:asciiTheme="minorHAnsi" w:hAnsiTheme="minorHAnsi" w:cstheme="minorHAnsi"/>
+          <w:sz w:val="22"/>
+          <w:szCs w:val="22"/>
+        </w:rPr>
+      </w:pPr>
+    </w:p>
+    <w:p>
+      <w:pPr>
+        <w:pStyle w:val="Default"/>
+        <w:jc w:val="both"/>
+        <w:rPr>
+          <w:rFonts w:asciiTheme="minorHAnsi" w:hAnsiTheme="minorHAnsi" w:cstheme="minorHAnsi"/>
+          <w:sz w:val="22"/>
+          <w:szCs w:val="22"/>
+        </w:rPr>
+      </w:pPr>
+    </w:p>
+    <w:p>
+      <w:pPr>
+        <w:pStyle w:val="Default"/>
+        <w:jc w:val="both"/>
+        <w:rPr>
+          <w:rFonts w:asciiTheme="minorHAnsi" w:hAnsiTheme="minorHAnsi" w:cstheme="minorHAnsi"/>
+          <w:sz w:val="22"/>
+          <w:szCs w:val="22"/>
+        </w:rPr>
+      </w:pPr>
+    </w:p>
+    <w:p>
+      <w:pPr>
+        <w:pStyle w:val="Default"/>
+        <w:jc w:val="both"/>
+        <w:rPr>
+          <w:rFonts w:asciiTheme="minorHAnsi" w:hAnsiTheme="minorHAnsi" w:cstheme="minorHAnsi"/>
+          <w:sz w:val="22"/>
+          <w:szCs w:val="22"/>
+        </w:rPr>
+      </w:pPr>
+    </w:p>
+    <w:p>
+      <w:pPr>
         <w:pStyle w:val="Heading1"/>
         <w:jc w:val="both"/>
         <w:rPr>
@@ -7538,6 +8148,7 @@
           <w:sz w:val="32"/>
           <w:szCs w:val="32"/>
         </w:rPr>
+        <w:lastRenderedPageBreak/>
         <w:t>group reflection</w:t>
       </w:r>
     </w:p>
@@ -7709,7 +8320,6 @@
           <w:szCs w:val="26"/>
           <w:u w:val="single"/>
         </w:rPr>
-        <w:lastRenderedPageBreak/>
         <w:t>Individual Reflections:</w:t>
       </w:r>
     </w:p>
@@ -8230,18 +8840,7 @@
           <w:szCs w:val="22"/>
           <w:lang w:eastAsia="en-AU"/>
         </w:rPr>
-        <w:t xml:space="preserve">affecting all our lives in one way </w:t>
-      </w:r>
-      <w:r>
-        <w:rPr>
-          <w:rFonts w:cstheme="minorHAnsi"/>
-          <w:color w:val="000000"/>
-          <w:sz w:val="22"/>
-          <w:szCs w:val="22"/>
-          <w:lang w:eastAsia="en-AU"/>
-        </w:rPr>
-        <w:lastRenderedPageBreak/>
-        <w:t xml:space="preserve">or another. Despite the many complications involved with this group assignment I have been pleasantly surprised by how well we have worked together and how smoothly the assignment has gone. I have learnt that if everyone is completely open and free flowing with their communication, letting other team members what they are capable of both skill and time wise other team members are better able to fill gaps. That is communication and honesty </w:t>
+        <w:t xml:space="preserve">affecting all our lives in one way or another. Despite the many complications involved with this group assignment I have been pleasantly surprised by how well we have worked together and how smoothly the assignment has gone. I have learnt that if everyone is completely open and free flowing with their communication, letting other team members what they are capable of both skill and time wise other team members are better able to fill gaps. That is communication and honesty </w:t>
       </w:r>
       <w:r>
         <w:rPr>
@@ -8560,6 +9159,26 @@
           <w:lang w:eastAsia="en-AU"/>
         </w:rPr>
       </w:pPr>
+      <w:r>
+        <w:rPr>
+          <w:rFonts w:cstheme="minorHAnsi"/>
+          <w:bCs/>
+          <w:color w:val="000000"/>
+          <w:sz w:val="22"/>
+          <w:lang w:eastAsia="en-AU"/>
+        </w:rPr>
+        <w:t>Teamwork</w:t>
+      </w:r>
+      <w:r>
+        <w:rPr>
+          <w:rFonts w:cstheme="minorHAnsi"/>
+          <w:bCs/>
+          <w:color w:val="000000"/>
+          <w:sz w:val="22"/>
+          <w:lang w:eastAsia="en-AU"/>
+        </w:rPr>
+        <w:t xml:space="preserve"> does not mean everyone does everything together, I feel that the team was well organised and broke the assessment down into components and then we sorted out who will do what according to our expertise, </w:t>
+      </w:r>
       <w:proofErr w:type="gramStart"/>
       <w:r>
         <w:rPr>
@@ -8569,7 +9188,7 @@
           <w:sz w:val="22"/>
           <w:lang w:eastAsia="en-AU"/>
         </w:rPr>
-        <w:t>Team work</w:t>
+        <w:t>interest</w:t>
       </w:r>
       <w:proofErr w:type="gramEnd"/>
       <w:r>
@@ -8580,7 +9199,7 @@
           <w:sz w:val="22"/>
           <w:lang w:eastAsia="en-AU"/>
         </w:rPr>
-        <w:t xml:space="preserve"> does not mean everyone does everything together, I feel that the team was well organised and broke the assessment down into components and then we sorted out who will do what according to our expertise, interest and availability. This helped with each team member focussing on our own task with the option of using the other team members when needed. </w:t>
+        <w:t xml:space="preserve"> and availability. This helped with each team member focussing on our own task with the option of using the other team members when needed. </w:t>
       </w:r>
       <w:proofErr w:type="gramStart"/>
       <w:r>
@@ -8720,7 +9339,6 @@
           <w:sz w:val="22"/>
           <w:szCs w:val="22"/>
         </w:rPr>
-        <w:lastRenderedPageBreak/>
         <w:t xml:space="preserve">One thing that surprised me is how much work everyone put in even though we are all working fulltime and have busy lives. I was concerned about people pulling their weight going into my first group assessment, but I am more than happy with how well everyone did to work as a team. </w:t>
       </w:r>
     </w:p>
@@ -8800,7 +9418,16 @@
           <w:sz w:val="22"/>
           <w:szCs w:val="22"/>
         </w:rPr>
-        <w:t xml:space="preserve"> been a week, and everyone is amazing and supportive we all chip in and everyone tackles the parts they excel in making the team shine bright. The team acts as one and when not sure about something we put our heads together and problem solve the solution together and if someone knows the solution they walk the person through it and in the end we end up getting through in. The great thing about this team is that everyone has a field they are great at be it Rob with his motivation and leadership to Chloe and Caroline with their report skills. There is a quote I think suites this team </w:t>
+        <w:t xml:space="preserve"> been a week, and everyone is amazing and supportive we all chip in and everyone tackles the parts they excel in making the team shine bright. The team acts as one and when not sure about something we put our heads together and problem solve the solution together and if someone knows the solution they </w:t>
+      </w:r>
+      <w:r>
+        <w:rPr>
+          <w:rFonts w:asciiTheme="minorHAnsi" w:hAnsiTheme="minorHAnsi" w:cstheme="minorHAnsi"/>
+          <w:sz w:val="22"/>
+          <w:szCs w:val="22"/>
+        </w:rPr>
+        <w:lastRenderedPageBreak/>
+        <w:t xml:space="preserve">walk the person through it and in the end we end up getting through in. The great thing about this team is that everyone has a field they are great at be it Rob with his motivation and leadership to Chloe and Caroline with their report skills. There is a quote I think suites this team </w:t>
       </w:r>
       <w:r>
         <w:rPr>
@@ -8866,7 +9493,12 @@
           <w:u w:val="single"/>
         </w:rPr>
       </w:pPr>
-      <w:r>
+    </w:p>
+    <w:p>
+      <w:pPr>
+        <w:pStyle w:val="NormalWeb"/>
+        <w:spacing w:before="240" w:beforeAutospacing="0" w:after="240" w:afterAutospacing="0"/>
+        <w:jc w:val="both"/>
         <w:rPr>
           <w:rFonts w:asciiTheme="minorHAnsi" w:hAnsiTheme="minorHAnsi" w:cstheme="minorHAnsi"/>
           <w:b/>
@@ -8876,6 +9508,338 @@
           <w:szCs w:val="26"/>
           <w:u w:val="single"/>
         </w:rPr>
+      </w:pPr>
+    </w:p>
+    <w:p>
+      <w:pPr>
+        <w:pStyle w:val="NormalWeb"/>
+        <w:spacing w:before="240" w:beforeAutospacing="0" w:after="240" w:afterAutospacing="0"/>
+        <w:jc w:val="both"/>
+        <w:rPr>
+          <w:rFonts w:asciiTheme="minorHAnsi" w:hAnsiTheme="minorHAnsi" w:cstheme="minorHAnsi"/>
+          <w:b/>
+          <w:bCs/>
+          <w:color w:val="000000"/>
+          <w:sz w:val="26"/>
+          <w:szCs w:val="26"/>
+          <w:u w:val="single"/>
+        </w:rPr>
+      </w:pPr>
+    </w:p>
+    <w:p>
+      <w:pPr>
+        <w:pStyle w:val="NormalWeb"/>
+        <w:spacing w:before="240" w:beforeAutospacing="0" w:after="240" w:afterAutospacing="0"/>
+        <w:jc w:val="both"/>
+        <w:rPr>
+          <w:rFonts w:asciiTheme="minorHAnsi" w:hAnsiTheme="minorHAnsi" w:cstheme="minorHAnsi"/>
+          <w:b/>
+          <w:bCs/>
+          <w:color w:val="000000"/>
+          <w:sz w:val="26"/>
+          <w:szCs w:val="26"/>
+          <w:u w:val="single"/>
+        </w:rPr>
+      </w:pPr>
+    </w:p>
+    <w:p>
+      <w:pPr>
+        <w:pStyle w:val="NormalWeb"/>
+        <w:spacing w:before="240" w:beforeAutospacing="0" w:after="240" w:afterAutospacing="0"/>
+        <w:jc w:val="both"/>
+        <w:rPr>
+          <w:rFonts w:asciiTheme="minorHAnsi" w:hAnsiTheme="minorHAnsi" w:cstheme="minorHAnsi"/>
+          <w:b/>
+          <w:bCs/>
+          <w:color w:val="000000"/>
+          <w:sz w:val="26"/>
+          <w:szCs w:val="26"/>
+          <w:u w:val="single"/>
+        </w:rPr>
+      </w:pPr>
+    </w:p>
+    <w:p>
+      <w:pPr>
+        <w:pStyle w:val="NormalWeb"/>
+        <w:spacing w:before="240" w:beforeAutospacing="0" w:after="240" w:afterAutospacing="0"/>
+        <w:jc w:val="both"/>
+        <w:rPr>
+          <w:rFonts w:asciiTheme="minorHAnsi" w:hAnsiTheme="minorHAnsi" w:cstheme="minorHAnsi"/>
+          <w:b/>
+          <w:bCs/>
+          <w:color w:val="000000"/>
+          <w:sz w:val="26"/>
+          <w:szCs w:val="26"/>
+          <w:u w:val="single"/>
+        </w:rPr>
+      </w:pPr>
+    </w:p>
+    <w:p>
+      <w:pPr>
+        <w:pStyle w:val="NormalWeb"/>
+        <w:spacing w:before="240" w:beforeAutospacing="0" w:after="240" w:afterAutospacing="0"/>
+        <w:jc w:val="both"/>
+        <w:rPr>
+          <w:rFonts w:asciiTheme="minorHAnsi" w:hAnsiTheme="minorHAnsi" w:cstheme="minorHAnsi"/>
+          <w:b/>
+          <w:bCs/>
+          <w:color w:val="000000"/>
+          <w:sz w:val="26"/>
+          <w:szCs w:val="26"/>
+          <w:u w:val="single"/>
+        </w:rPr>
+      </w:pPr>
+    </w:p>
+    <w:p>
+      <w:pPr>
+        <w:pStyle w:val="NormalWeb"/>
+        <w:spacing w:before="240" w:beforeAutospacing="0" w:after="240" w:afterAutospacing="0"/>
+        <w:jc w:val="both"/>
+        <w:rPr>
+          <w:rFonts w:asciiTheme="minorHAnsi" w:hAnsiTheme="minorHAnsi" w:cstheme="minorHAnsi"/>
+          <w:b/>
+          <w:bCs/>
+          <w:color w:val="000000"/>
+          <w:sz w:val="26"/>
+          <w:szCs w:val="26"/>
+          <w:u w:val="single"/>
+        </w:rPr>
+      </w:pPr>
+    </w:p>
+    <w:p>
+      <w:pPr>
+        <w:pStyle w:val="NormalWeb"/>
+        <w:spacing w:before="240" w:beforeAutospacing="0" w:after="240" w:afterAutospacing="0"/>
+        <w:jc w:val="both"/>
+        <w:rPr>
+          <w:rFonts w:asciiTheme="minorHAnsi" w:hAnsiTheme="minorHAnsi" w:cstheme="minorHAnsi"/>
+          <w:b/>
+          <w:bCs/>
+          <w:color w:val="000000"/>
+          <w:sz w:val="26"/>
+          <w:szCs w:val="26"/>
+          <w:u w:val="single"/>
+        </w:rPr>
+      </w:pPr>
+    </w:p>
+    <w:p>
+      <w:pPr>
+        <w:pStyle w:val="NormalWeb"/>
+        <w:spacing w:before="240" w:beforeAutospacing="0" w:after="240" w:afterAutospacing="0"/>
+        <w:jc w:val="both"/>
+        <w:rPr>
+          <w:rFonts w:asciiTheme="minorHAnsi" w:hAnsiTheme="minorHAnsi" w:cstheme="minorHAnsi"/>
+          <w:b/>
+          <w:bCs/>
+          <w:color w:val="000000"/>
+          <w:sz w:val="26"/>
+          <w:szCs w:val="26"/>
+          <w:u w:val="single"/>
+        </w:rPr>
+      </w:pPr>
+    </w:p>
+    <w:p>
+      <w:pPr>
+        <w:pStyle w:val="NormalWeb"/>
+        <w:spacing w:before="240" w:beforeAutospacing="0" w:after="240" w:afterAutospacing="0"/>
+        <w:jc w:val="both"/>
+        <w:rPr>
+          <w:rFonts w:asciiTheme="minorHAnsi" w:hAnsiTheme="minorHAnsi" w:cstheme="minorHAnsi"/>
+          <w:b/>
+          <w:bCs/>
+          <w:color w:val="000000"/>
+          <w:sz w:val="26"/>
+          <w:szCs w:val="26"/>
+          <w:u w:val="single"/>
+        </w:rPr>
+      </w:pPr>
+    </w:p>
+    <w:p>
+      <w:pPr>
+        <w:pStyle w:val="NormalWeb"/>
+        <w:spacing w:before="240" w:beforeAutospacing="0" w:after="240" w:afterAutospacing="0"/>
+        <w:jc w:val="both"/>
+        <w:rPr>
+          <w:rFonts w:asciiTheme="minorHAnsi" w:hAnsiTheme="minorHAnsi" w:cstheme="minorHAnsi"/>
+          <w:b/>
+          <w:bCs/>
+          <w:color w:val="000000"/>
+          <w:sz w:val="26"/>
+          <w:szCs w:val="26"/>
+          <w:u w:val="single"/>
+        </w:rPr>
+      </w:pPr>
+    </w:p>
+    <w:p>
+      <w:pPr>
+        <w:pStyle w:val="NormalWeb"/>
+        <w:spacing w:before="240" w:beforeAutospacing="0" w:after="240" w:afterAutospacing="0"/>
+        <w:jc w:val="both"/>
+        <w:rPr>
+          <w:rFonts w:asciiTheme="minorHAnsi" w:hAnsiTheme="minorHAnsi" w:cstheme="minorHAnsi"/>
+          <w:b/>
+          <w:bCs/>
+          <w:color w:val="000000"/>
+          <w:sz w:val="26"/>
+          <w:szCs w:val="26"/>
+          <w:u w:val="single"/>
+        </w:rPr>
+      </w:pPr>
+    </w:p>
+    <w:p>
+      <w:pPr>
+        <w:pStyle w:val="NormalWeb"/>
+        <w:spacing w:before="240" w:beforeAutospacing="0" w:after="240" w:afterAutospacing="0"/>
+        <w:jc w:val="both"/>
+        <w:rPr>
+          <w:rFonts w:asciiTheme="minorHAnsi" w:hAnsiTheme="minorHAnsi" w:cstheme="minorHAnsi"/>
+          <w:b/>
+          <w:bCs/>
+          <w:color w:val="000000"/>
+          <w:sz w:val="26"/>
+          <w:szCs w:val="26"/>
+          <w:u w:val="single"/>
+        </w:rPr>
+      </w:pPr>
+    </w:p>
+    <w:p>
+      <w:pPr>
+        <w:pStyle w:val="NormalWeb"/>
+        <w:spacing w:before="240" w:beforeAutospacing="0" w:after="240" w:afterAutospacing="0"/>
+        <w:jc w:val="both"/>
+        <w:rPr>
+          <w:rFonts w:asciiTheme="minorHAnsi" w:hAnsiTheme="minorHAnsi" w:cstheme="minorHAnsi"/>
+          <w:b/>
+          <w:bCs/>
+          <w:color w:val="000000"/>
+          <w:sz w:val="26"/>
+          <w:szCs w:val="26"/>
+          <w:u w:val="single"/>
+        </w:rPr>
+      </w:pPr>
+    </w:p>
+    <w:p>
+      <w:pPr>
+        <w:pStyle w:val="NormalWeb"/>
+        <w:spacing w:before="240" w:beforeAutospacing="0" w:after="240" w:afterAutospacing="0"/>
+        <w:jc w:val="both"/>
+        <w:rPr>
+          <w:rFonts w:asciiTheme="minorHAnsi" w:hAnsiTheme="minorHAnsi" w:cstheme="minorHAnsi"/>
+          <w:b/>
+          <w:bCs/>
+          <w:color w:val="000000"/>
+          <w:sz w:val="26"/>
+          <w:szCs w:val="26"/>
+          <w:u w:val="single"/>
+        </w:rPr>
+      </w:pPr>
+    </w:p>
+    <w:p>
+      <w:pPr>
+        <w:pStyle w:val="NormalWeb"/>
+        <w:spacing w:before="240" w:beforeAutospacing="0" w:after="240" w:afterAutospacing="0"/>
+        <w:jc w:val="both"/>
+        <w:rPr>
+          <w:rFonts w:asciiTheme="minorHAnsi" w:hAnsiTheme="minorHAnsi" w:cstheme="minorHAnsi"/>
+          <w:b/>
+          <w:bCs/>
+          <w:color w:val="000000"/>
+          <w:sz w:val="26"/>
+          <w:szCs w:val="26"/>
+          <w:u w:val="single"/>
+        </w:rPr>
+      </w:pPr>
+    </w:p>
+    <w:p>
+      <w:pPr>
+        <w:pStyle w:val="NormalWeb"/>
+        <w:spacing w:before="240" w:beforeAutospacing="0" w:after="240" w:afterAutospacing="0"/>
+        <w:jc w:val="both"/>
+        <w:rPr>
+          <w:rFonts w:asciiTheme="minorHAnsi" w:hAnsiTheme="minorHAnsi" w:cstheme="minorHAnsi"/>
+          <w:b/>
+          <w:bCs/>
+          <w:color w:val="000000"/>
+          <w:sz w:val="26"/>
+          <w:szCs w:val="26"/>
+          <w:u w:val="single"/>
+        </w:rPr>
+      </w:pPr>
+    </w:p>
+    <w:p>
+      <w:pPr>
+        <w:pStyle w:val="NormalWeb"/>
+        <w:spacing w:before="240" w:beforeAutospacing="0" w:after="240" w:afterAutospacing="0"/>
+        <w:jc w:val="both"/>
+        <w:rPr>
+          <w:rFonts w:asciiTheme="minorHAnsi" w:hAnsiTheme="minorHAnsi" w:cstheme="minorHAnsi"/>
+          <w:b/>
+          <w:bCs/>
+          <w:color w:val="000000"/>
+          <w:sz w:val="26"/>
+          <w:szCs w:val="26"/>
+          <w:u w:val="single"/>
+        </w:rPr>
+      </w:pPr>
+    </w:p>
+    <w:p>
+      <w:pPr>
+        <w:pStyle w:val="NormalWeb"/>
+        <w:spacing w:before="240" w:beforeAutospacing="0" w:after="240" w:afterAutospacing="0"/>
+        <w:jc w:val="both"/>
+        <w:rPr>
+          <w:rFonts w:asciiTheme="minorHAnsi" w:hAnsiTheme="minorHAnsi" w:cstheme="minorHAnsi"/>
+          <w:b/>
+          <w:bCs/>
+          <w:color w:val="000000"/>
+          <w:sz w:val="26"/>
+          <w:szCs w:val="26"/>
+          <w:u w:val="single"/>
+        </w:rPr>
+      </w:pPr>
+    </w:p>
+    <w:p>
+      <w:pPr>
+        <w:pStyle w:val="NormalWeb"/>
+        <w:spacing w:before="240" w:beforeAutospacing="0" w:after="240" w:afterAutospacing="0"/>
+        <w:jc w:val="both"/>
+        <w:rPr>
+          <w:rFonts w:asciiTheme="minorHAnsi" w:hAnsiTheme="minorHAnsi" w:cstheme="minorHAnsi"/>
+          <w:b/>
+          <w:bCs/>
+          <w:color w:val="000000"/>
+          <w:sz w:val="26"/>
+          <w:szCs w:val="26"/>
+          <w:u w:val="single"/>
+        </w:rPr>
+      </w:pPr>
+    </w:p>
+    <w:p>
+      <w:pPr>
+        <w:pStyle w:val="NormalWeb"/>
+        <w:spacing w:before="240" w:beforeAutospacing="0" w:after="240" w:afterAutospacing="0"/>
+        <w:jc w:val="both"/>
+        <w:rPr>
+          <w:rFonts w:asciiTheme="minorHAnsi" w:hAnsiTheme="minorHAnsi" w:cstheme="minorHAnsi"/>
+          <w:b/>
+          <w:bCs/>
+          <w:color w:val="000000"/>
+          <w:sz w:val="26"/>
+          <w:szCs w:val="26"/>
+          <w:u w:val="single"/>
+        </w:rPr>
+      </w:pPr>
+      <w:r>
+        <w:rPr>
+          <w:rFonts w:asciiTheme="minorHAnsi" w:hAnsiTheme="minorHAnsi" w:cstheme="minorHAnsi"/>
+          <w:b/>
+          <w:bCs/>
+          <w:color w:val="000000"/>
+          <w:sz w:val="26"/>
+          <w:szCs w:val="26"/>
+          <w:u w:val="single"/>
+        </w:rPr>
+        <w:lastRenderedPageBreak/>
         <w:t>References</w:t>
       </w:r>
     </w:p>
@@ -9023,9 +9987,9 @@
       </w:pPr>
     </w:p>
     <w:sectPr>
-      <w:headerReference w:type="default" r:id="rId16"/>
-      <w:footerReference w:type="default" r:id="rId17"/>
-      <w:headerReference w:type="first" r:id="rId18"/>
+      <w:headerReference w:type="default" r:id="rId22"/>
+      <w:footerReference w:type="default" r:id="rId23"/>
+      <w:headerReference w:type="first" r:id="rId24"/>
       <w:pgSz w:w="11906" w:h="16838"/>
       <w:pgMar w:top="1440" w:right="1440" w:bottom="1440" w:left="1440" w:header="708" w:footer="708" w:gutter="0"/>
       <w:pgNumType w:start="1"/>

</xml_diff>